<commit_message>
Update Word and PDF content
</commit_message>
<xml_diff>
--- a/20DH111773_NguyenMinhTri.docx
+++ b/20DH111773_NguyenMinhTri.docx
@@ -732,7 +732,7 @@
           <w:szCs w:val="21"/>
           <w:lang w:eastAsia="vi-VN"/>
         </w:rPr>
-        <w:t>                Console.WriteLine($"\nTim thay {n} o vi tri i = {a.FindContent(n)}");</w:t>
+        <w:t>                Console.WriteLine($"\nTim thay {n} o vi tri i = {a.FindContent(n)} (Xuat phat i = 0)");</w:t>
       </w:r>
     </w:p>
     <w:p>
@@ -792,27 +792,27 @@
           <w:szCs w:val="21"/>
           <w:lang w:eastAsia="vi-VN"/>
         </w:rPr>
-        <w:t>            if(a.CheckArray(len) == "TangDan"){</w:t>
-      </w:r>
-    </w:p>
-    <w:p>
-      <w:pPr>
-        <w:spacing w:after="0" w:line="285" w:lineRule="atLeast"/>
-        <w:rPr>
-          <w:rFonts w:ascii="Consolas" w:eastAsia="Times New Roman" w:hAnsi="Consolas" w:cs="Times New Roman"/>
-          <w:sz w:val="21"/>
-          <w:szCs w:val="21"/>
-          <w:lang w:eastAsia="vi-VN"/>
-        </w:rPr>
-      </w:pPr>
-      <w:r>
-        <w:rPr>
-          <w:rFonts w:ascii="Consolas" w:eastAsia="Times New Roman" w:hAnsi="Consolas" w:cs="Times New Roman"/>
-          <w:sz w:val="21"/>
-          <w:szCs w:val="21"/>
-          <w:lang w:eastAsia="vi-VN"/>
-        </w:rPr>
-        <w:t>                Console.WriteLine("Co the sap xep tuyen tinh vi mang tang dan");</w:t>
+        <w:t>            if(a.CheckArray() == "Increase"){</w:t>
+      </w:r>
+    </w:p>
+    <w:p>
+      <w:pPr>
+        <w:spacing w:after="0" w:line="285" w:lineRule="atLeast"/>
+        <w:rPr>
+          <w:rFonts w:ascii="Consolas" w:eastAsia="Times New Roman" w:hAnsi="Consolas" w:cs="Times New Roman"/>
+          <w:sz w:val="21"/>
+          <w:szCs w:val="21"/>
+          <w:lang w:eastAsia="vi-VN"/>
+        </w:rPr>
+      </w:pPr>
+      <w:r>
+        <w:rPr>
+          <w:rFonts w:ascii="Consolas" w:eastAsia="Times New Roman" w:hAnsi="Consolas" w:cs="Times New Roman"/>
+          <w:sz w:val="21"/>
+          <w:szCs w:val="21"/>
+          <w:lang w:eastAsia="vi-VN"/>
+        </w:rPr>
+        <w:t>                Console.WriteLine("mang tang dan");</w:t>
       </w:r>
     </w:p>
     <w:p>
@@ -852,7 +852,7 @@
           <w:szCs w:val="21"/>
           <w:lang w:eastAsia="vi-VN"/>
         </w:rPr>
-        <w:t>            else if(a.CheckArray(len) == "GiamDan")</w:t>
+        <w:t>            else if(a.CheckArray() == "Decrease")</w:t>
       </w:r>
     </w:p>
     <w:p>
@@ -892,7 +892,7 @@
           <w:szCs w:val="21"/>
           <w:lang w:eastAsia="vi-VN"/>
         </w:rPr>
-        <w:t>                Console.WriteLine("Co the sap xep tuan tu vi mang giam dan");</w:t>
+        <w:t>                Console.WriteLine("mang giam dan");</w:t>
       </w:r>
     </w:p>
     <w:p>
@@ -932,7 +932,7 @@
           <w:szCs w:val="21"/>
           <w:lang w:eastAsia="vi-VN"/>
         </w:rPr>
-        <w:t>            else</w:t>
+        <w:t>            else if(a.CheckArray() == "Not_in_order")</w:t>
       </w:r>
     </w:p>
     <w:p>
@@ -972,7 +972,7 @@
           <w:szCs w:val="21"/>
           <w:lang w:eastAsia="vi-VN"/>
         </w:rPr>
-        <w:t>                Console.WriteLine("Co the sap xep tuan tu vi mang khong co thu tu");</w:t>
+        <w:t>                Console.WriteLine("mang khong co thu tu");</w:t>
       </w:r>
     </w:p>
     <w:p>
@@ -1052,27 +1052,27 @@
           <w:szCs w:val="21"/>
           <w:lang w:eastAsia="vi-VN"/>
         </w:rPr>
+        <w:t>            Console.WriteLine($"So lan thuc hien so sanh nhi phan (sau khi duoc sap xep) la: {a.CountBinarySearchSteps(n)}");</w:t>
+      </w:r>
+    </w:p>
+    <w:p>
+      <w:pPr>
+        <w:spacing w:after="0" w:line="285" w:lineRule="atLeast"/>
+        <w:rPr>
+          <w:rFonts w:ascii="Consolas" w:eastAsia="Times New Roman" w:hAnsi="Consolas" w:cs="Times New Roman"/>
+          <w:sz w:val="21"/>
+          <w:szCs w:val="21"/>
+          <w:lang w:eastAsia="vi-VN"/>
+        </w:rPr>
+      </w:pPr>
+      <w:r>
+        <w:rPr>
+          <w:rFonts w:ascii="Consolas" w:eastAsia="Times New Roman" w:hAnsi="Consolas" w:cs="Times New Roman"/>
+          <w:sz w:val="21"/>
+          <w:szCs w:val="21"/>
+          <w:lang w:eastAsia="vi-VN"/>
+        </w:rPr>
         <w:lastRenderedPageBreak/>
-        <w:t>            Console.WriteLine($"So lan thuc hien so sanh nhi phan (sau khi duoc sap xep) la: {a.CountBinarySearchSteps(n)}");</w:t>
-      </w:r>
-    </w:p>
-    <w:p>
-      <w:pPr>
-        <w:spacing w:after="0" w:line="285" w:lineRule="atLeast"/>
-        <w:rPr>
-          <w:rFonts w:ascii="Consolas" w:eastAsia="Times New Roman" w:hAnsi="Consolas" w:cs="Times New Roman"/>
-          <w:sz w:val="21"/>
-          <w:szCs w:val="21"/>
-          <w:lang w:eastAsia="vi-VN"/>
-        </w:rPr>
-      </w:pPr>
-      <w:r>
-        <w:rPr>
-          <w:rFonts w:ascii="Consolas" w:eastAsia="Times New Roman" w:hAnsi="Consolas" w:cs="Times New Roman"/>
-          <w:sz w:val="21"/>
-          <w:szCs w:val="21"/>
-          <w:lang w:eastAsia="vi-VN"/>
-        </w:rPr>
         <w:t>            Console.WriteLine("=======================================================");</w:t>
       </w:r>
     </w:p>
@@ -1366,17 +1366,6 @@
           <w:lang w:eastAsia="vi-VN"/>
         </w:rPr>
       </w:pPr>
-    </w:p>
-    <w:p>
-      <w:pPr>
-        <w:spacing w:after="0" w:line="285" w:lineRule="atLeast"/>
-        <w:rPr>
-          <w:rFonts w:ascii="Consolas" w:eastAsia="Times New Roman" w:hAnsi="Consolas" w:cs="Times New Roman"/>
-          <w:sz w:val="21"/>
-          <w:szCs w:val="21"/>
-          <w:lang w:eastAsia="vi-VN"/>
-        </w:rPr>
-      </w:pPr>
       <w:r>
         <w:rPr>
           <w:rFonts w:ascii="Consolas" w:eastAsia="Times New Roman" w:hAnsi="Consolas" w:cs="Times New Roman"/>
@@ -1517,17 +1506,6 @@
           <w:lang w:eastAsia="vi-VN"/>
         </w:rPr>
       </w:pPr>
-    </w:p>
-    <w:p>
-      <w:pPr>
-        <w:spacing w:after="0" w:line="285" w:lineRule="atLeast"/>
-        <w:rPr>
-          <w:rFonts w:ascii="Consolas" w:eastAsia="Times New Roman" w:hAnsi="Consolas" w:cs="Times New Roman"/>
-          <w:sz w:val="21"/>
-          <w:szCs w:val="21"/>
-          <w:lang w:eastAsia="vi-VN"/>
-        </w:rPr>
-      </w:pPr>
       <w:r>
         <w:rPr>
           <w:rFonts w:ascii="Consolas" w:eastAsia="Times New Roman" w:hAnsi="Consolas" w:cs="Times New Roman"/>
@@ -1708,17 +1686,6 @@
           <w:lang w:eastAsia="vi-VN"/>
         </w:rPr>
       </w:pPr>
-    </w:p>
-    <w:p>
-      <w:pPr>
-        <w:spacing w:after="0" w:line="285" w:lineRule="atLeast"/>
-        <w:rPr>
-          <w:rFonts w:ascii="Consolas" w:eastAsia="Times New Roman" w:hAnsi="Consolas" w:cs="Times New Roman"/>
-          <w:sz w:val="21"/>
-          <w:szCs w:val="21"/>
-          <w:lang w:eastAsia="vi-VN"/>
-        </w:rPr>
-      </w:pPr>
       <w:r>
         <w:rPr>
           <w:rFonts w:ascii="Consolas" w:eastAsia="Times New Roman" w:hAnsi="Consolas" w:cs="Times New Roman"/>
@@ -1746,7 +1713,47 @@
           <w:szCs w:val="21"/>
           <w:lang w:eastAsia="vi-VN"/>
         </w:rPr>
-        <w:t> RandomArray(</w:t>
+        <w:t> Input()</w:t>
+      </w:r>
+    </w:p>
+    <w:p>
+      <w:pPr>
+        <w:spacing w:after="0" w:line="285" w:lineRule="atLeast"/>
+        <w:rPr>
+          <w:rFonts w:ascii="Consolas" w:eastAsia="Times New Roman" w:hAnsi="Consolas" w:cs="Times New Roman"/>
+          <w:sz w:val="21"/>
+          <w:szCs w:val="21"/>
+          <w:lang w:eastAsia="vi-VN"/>
+        </w:rPr>
+      </w:pPr>
+      <w:r>
+        <w:rPr>
+          <w:rFonts w:ascii="Consolas" w:eastAsia="Times New Roman" w:hAnsi="Consolas" w:cs="Times New Roman"/>
+          <w:sz w:val="21"/>
+          <w:szCs w:val="21"/>
+          <w:lang w:eastAsia="vi-VN"/>
+        </w:rPr>
+        <w:t>        {</w:t>
+      </w:r>
+    </w:p>
+    <w:p>
+      <w:pPr>
+        <w:spacing w:after="0" w:line="285" w:lineRule="atLeast"/>
+        <w:rPr>
+          <w:rFonts w:ascii="Consolas" w:eastAsia="Times New Roman" w:hAnsi="Consolas" w:cs="Times New Roman"/>
+          <w:sz w:val="21"/>
+          <w:szCs w:val="21"/>
+          <w:lang w:eastAsia="vi-VN"/>
+        </w:rPr>
+      </w:pPr>
+      <w:r>
+        <w:rPr>
+          <w:rFonts w:ascii="Consolas" w:eastAsia="Times New Roman" w:hAnsi="Consolas" w:cs="Times New Roman"/>
+          <w:sz w:val="21"/>
+          <w:szCs w:val="21"/>
+          <w:lang w:eastAsia="vi-VN"/>
+        </w:rPr>
+        <w:t>            </w:t>
       </w:r>
       <w:r>
         <w:rPr>
@@ -1757,16 +1764,36 @@
           <w:szCs w:val="21"/>
           <w:lang w:eastAsia="vi-VN"/>
         </w:rPr>
-        <w:t>int</w:t>
-      </w:r>
-      <w:r>
-        <w:rPr>
-          <w:rFonts w:ascii="Consolas" w:eastAsia="Times New Roman" w:hAnsi="Consolas" w:cs="Times New Roman"/>
-          <w:sz w:val="21"/>
-          <w:szCs w:val="21"/>
-          <w:lang w:eastAsia="vi-VN"/>
-        </w:rPr>
-        <w:t> </w:t>
+        <w:t>String</w:t>
+      </w:r>
+      <w:r>
+        <w:rPr>
+          <w:rFonts w:ascii="Consolas" w:eastAsia="Times New Roman" w:hAnsi="Consolas" w:cs="Times New Roman"/>
+          <w:sz w:val="21"/>
+          <w:szCs w:val="21"/>
+          <w:lang w:eastAsia="vi-VN"/>
+        </w:rPr>
+        <w:t>[] tk = Console.ReadLine().Split();</w:t>
+      </w:r>
+    </w:p>
+    <w:p>
+      <w:pPr>
+        <w:spacing w:after="0" w:line="285" w:lineRule="atLeast"/>
+        <w:rPr>
+          <w:rFonts w:ascii="Consolas" w:eastAsia="Times New Roman" w:hAnsi="Consolas" w:cs="Times New Roman"/>
+          <w:sz w:val="21"/>
+          <w:szCs w:val="21"/>
+          <w:lang w:eastAsia="vi-VN"/>
+        </w:rPr>
+      </w:pPr>
+      <w:r>
+        <w:rPr>
+          <w:rFonts w:ascii="Consolas" w:eastAsia="Times New Roman" w:hAnsi="Consolas" w:cs="Times New Roman"/>
+          <w:sz w:val="21"/>
+          <w:szCs w:val="21"/>
+          <w:lang w:eastAsia="vi-VN"/>
+        </w:rPr>
+        <w:t>            for(</w:t>
       </w:r>
       <w:r>
         <w:rPr>
@@ -1777,56 +1804,127 @@
           <w:szCs w:val="21"/>
           <w:lang w:eastAsia="vi-VN"/>
         </w:rPr>
-        <w:t>max</w:t>
-      </w:r>
-      <w:r>
-        <w:rPr>
-          <w:rFonts w:ascii="Consolas" w:eastAsia="Times New Roman" w:hAnsi="Consolas" w:cs="Times New Roman"/>
-          <w:sz w:val="21"/>
-          <w:szCs w:val="21"/>
-          <w:lang w:eastAsia="vi-VN"/>
-        </w:rPr>
-        <w:t>)        //phát sinh ngẫu nhiên mảng</w:t>
-      </w:r>
-    </w:p>
-    <w:p>
-      <w:pPr>
-        <w:spacing w:after="0" w:line="285" w:lineRule="atLeast"/>
-        <w:rPr>
-          <w:rFonts w:ascii="Consolas" w:eastAsia="Times New Roman" w:hAnsi="Consolas" w:cs="Times New Roman"/>
-          <w:sz w:val="21"/>
-          <w:szCs w:val="21"/>
-          <w:lang w:eastAsia="vi-VN"/>
-        </w:rPr>
-      </w:pPr>
-      <w:r>
-        <w:rPr>
-          <w:rFonts w:ascii="Consolas" w:eastAsia="Times New Roman" w:hAnsi="Consolas" w:cs="Times New Roman"/>
-          <w:sz w:val="21"/>
-          <w:szCs w:val="21"/>
-          <w:lang w:eastAsia="vi-VN"/>
-        </w:rPr>
-        <w:t>        {</w:t>
-      </w:r>
-    </w:p>
-    <w:p>
-      <w:pPr>
-        <w:spacing w:after="0" w:line="285" w:lineRule="atLeast"/>
-        <w:rPr>
-          <w:rFonts w:ascii="Consolas" w:eastAsia="Times New Roman" w:hAnsi="Consolas" w:cs="Times New Roman"/>
-          <w:sz w:val="21"/>
-          <w:szCs w:val="21"/>
-          <w:lang w:eastAsia="vi-VN"/>
-        </w:rPr>
-      </w:pPr>
-      <w:r>
-        <w:rPr>
-          <w:rFonts w:ascii="Consolas" w:eastAsia="Times New Roman" w:hAnsi="Consolas" w:cs="Times New Roman"/>
-          <w:sz w:val="21"/>
-          <w:szCs w:val="21"/>
-          <w:lang w:eastAsia="vi-VN"/>
-        </w:rPr>
-        <w:t>            for (</w:t>
+        <w:t>int</w:t>
+      </w:r>
+      <w:r>
+        <w:rPr>
+          <w:rFonts w:ascii="Consolas" w:eastAsia="Times New Roman" w:hAnsi="Consolas" w:cs="Times New Roman"/>
+          <w:sz w:val="21"/>
+          <w:szCs w:val="21"/>
+          <w:lang w:eastAsia="vi-VN"/>
+        </w:rPr>
+        <w:t> i = 0; i&lt; Mang.Length;i++)</w:t>
+      </w:r>
+    </w:p>
+    <w:p>
+      <w:pPr>
+        <w:spacing w:after="0" w:line="285" w:lineRule="atLeast"/>
+        <w:rPr>
+          <w:rFonts w:ascii="Consolas" w:eastAsia="Times New Roman" w:hAnsi="Consolas" w:cs="Times New Roman"/>
+          <w:sz w:val="21"/>
+          <w:szCs w:val="21"/>
+          <w:lang w:eastAsia="vi-VN"/>
+        </w:rPr>
+      </w:pPr>
+      <w:r>
+        <w:rPr>
+          <w:rFonts w:ascii="Consolas" w:eastAsia="Times New Roman" w:hAnsi="Consolas" w:cs="Times New Roman"/>
+          <w:sz w:val="21"/>
+          <w:szCs w:val="21"/>
+          <w:lang w:eastAsia="vi-VN"/>
+        </w:rPr>
+        <w:t>            {</w:t>
+      </w:r>
+    </w:p>
+    <w:p>
+      <w:pPr>
+        <w:spacing w:after="0" w:line="285" w:lineRule="atLeast"/>
+        <w:rPr>
+          <w:rFonts w:ascii="Consolas" w:eastAsia="Times New Roman" w:hAnsi="Consolas" w:cs="Times New Roman"/>
+          <w:sz w:val="21"/>
+          <w:szCs w:val="21"/>
+          <w:lang w:eastAsia="vi-VN"/>
+        </w:rPr>
+      </w:pPr>
+      <w:r>
+        <w:rPr>
+          <w:rFonts w:ascii="Consolas" w:eastAsia="Times New Roman" w:hAnsi="Consolas" w:cs="Times New Roman"/>
+          <w:sz w:val="21"/>
+          <w:szCs w:val="21"/>
+          <w:lang w:eastAsia="vi-VN"/>
+        </w:rPr>
+        <w:t>                Mang[i] = int.Parse(tk[i]);</w:t>
+      </w:r>
+    </w:p>
+    <w:p>
+      <w:pPr>
+        <w:spacing w:after="0" w:line="285" w:lineRule="atLeast"/>
+        <w:rPr>
+          <w:rFonts w:ascii="Consolas" w:eastAsia="Times New Roman" w:hAnsi="Consolas" w:cs="Times New Roman"/>
+          <w:sz w:val="21"/>
+          <w:szCs w:val="21"/>
+          <w:lang w:eastAsia="vi-VN"/>
+        </w:rPr>
+      </w:pPr>
+      <w:r>
+        <w:rPr>
+          <w:rFonts w:ascii="Consolas" w:eastAsia="Times New Roman" w:hAnsi="Consolas" w:cs="Times New Roman"/>
+          <w:sz w:val="21"/>
+          <w:szCs w:val="21"/>
+          <w:lang w:eastAsia="vi-VN"/>
+        </w:rPr>
+        <w:t>            }</w:t>
+      </w:r>
+    </w:p>
+    <w:p>
+      <w:pPr>
+        <w:spacing w:after="0" w:line="285" w:lineRule="atLeast"/>
+        <w:rPr>
+          <w:rFonts w:ascii="Consolas" w:eastAsia="Times New Roman" w:hAnsi="Consolas" w:cs="Times New Roman"/>
+          <w:sz w:val="21"/>
+          <w:szCs w:val="21"/>
+          <w:lang w:eastAsia="vi-VN"/>
+        </w:rPr>
+      </w:pPr>
+      <w:r>
+        <w:rPr>
+          <w:rFonts w:ascii="Consolas" w:eastAsia="Times New Roman" w:hAnsi="Consolas" w:cs="Times New Roman"/>
+          <w:sz w:val="21"/>
+          <w:szCs w:val="21"/>
+          <w:lang w:eastAsia="vi-VN"/>
+        </w:rPr>
+        <w:t>        }</w:t>
+      </w:r>
+    </w:p>
+    <w:p>
+      <w:pPr>
+        <w:spacing w:after="0" w:line="285" w:lineRule="atLeast"/>
+        <w:rPr>
+          <w:rFonts w:ascii="Consolas" w:eastAsia="Times New Roman" w:hAnsi="Consolas" w:cs="Times New Roman"/>
+          <w:sz w:val="21"/>
+          <w:szCs w:val="21"/>
+          <w:lang w:eastAsia="vi-VN"/>
+        </w:rPr>
+      </w:pPr>
+    </w:p>
+    <w:p>
+      <w:pPr>
+        <w:spacing w:after="0" w:line="285" w:lineRule="atLeast"/>
+        <w:rPr>
+          <w:rFonts w:ascii="Consolas" w:eastAsia="Times New Roman" w:hAnsi="Consolas" w:cs="Times New Roman"/>
+          <w:sz w:val="21"/>
+          <w:szCs w:val="21"/>
+          <w:lang w:eastAsia="vi-VN"/>
+        </w:rPr>
+      </w:pPr>
+      <w:r>
+        <w:rPr>
+          <w:rFonts w:ascii="Consolas" w:eastAsia="Times New Roman" w:hAnsi="Consolas" w:cs="Times New Roman"/>
+          <w:sz w:val="21"/>
+          <w:szCs w:val="21"/>
+          <w:lang w:eastAsia="vi-VN"/>
+        </w:rPr>
+        <w:t>        public </w:t>
       </w:r>
       <w:r>
         <w:rPr>
@@ -1837,56 +1935,16 @@
           <w:szCs w:val="21"/>
           <w:lang w:eastAsia="vi-VN"/>
         </w:rPr>
-        <w:t>int</w:t>
-      </w:r>
-      <w:r>
-        <w:rPr>
-          <w:rFonts w:ascii="Consolas" w:eastAsia="Times New Roman" w:hAnsi="Consolas" w:cs="Times New Roman"/>
-          <w:sz w:val="21"/>
-          <w:szCs w:val="21"/>
-          <w:lang w:eastAsia="vi-VN"/>
-        </w:rPr>
-        <w:t> i = 0; i &lt; Mang.Length; i++)</w:t>
-      </w:r>
-    </w:p>
-    <w:p>
-      <w:pPr>
-        <w:spacing w:after="0" w:line="285" w:lineRule="atLeast"/>
-        <w:rPr>
-          <w:rFonts w:ascii="Consolas" w:eastAsia="Times New Roman" w:hAnsi="Consolas" w:cs="Times New Roman"/>
-          <w:sz w:val="21"/>
-          <w:szCs w:val="21"/>
-          <w:lang w:eastAsia="vi-VN"/>
-        </w:rPr>
-      </w:pPr>
-      <w:r>
-        <w:rPr>
-          <w:rFonts w:ascii="Consolas" w:eastAsia="Times New Roman" w:hAnsi="Consolas" w:cs="Times New Roman"/>
-          <w:sz w:val="21"/>
-          <w:szCs w:val="21"/>
-          <w:lang w:eastAsia="vi-VN"/>
-        </w:rPr>
-        <w:t>            {</w:t>
-      </w:r>
-    </w:p>
-    <w:p>
-      <w:pPr>
-        <w:spacing w:after="0" w:line="285" w:lineRule="atLeast"/>
-        <w:rPr>
-          <w:rFonts w:ascii="Consolas" w:eastAsia="Times New Roman" w:hAnsi="Consolas" w:cs="Times New Roman"/>
-          <w:sz w:val="21"/>
-          <w:szCs w:val="21"/>
-          <w:lang w:eastAsia="vi-VN"/>
-        </w:rPr>
-      </w:pPr>
-      <w:r>
-        <w:rPr>
-          <w:rFonts w:ascii="Consolas" w:eastAsia="Times New Roman" w:hAnsi="Consolas" w:cs="Times New Roman"/>
-          <w:sz w:val="21"/>
-          <w:szCs w:val="21"/>
-          <w:lang w:eastAsia="vi-VN"/>
-        </w:rPr>
-        <w:t>                </w:t>
+        <w:t>void</w:t>
+      </w:r>
+      <w:r>
+        <w:rPr>
+          <w:rFonts w:ascii="Consolas" w:eastAsia="Times New Roman" w:hAnsi="Consolas" w:cs="Times New Roman"/>
+          <w:sz w:val="21"/>
+          <w:szCs w:val="21"/>
+          <w:lang w:eastAsia="vi-VN"/>
+        </w:rPr>
+        <w:t> RandomArray(</w:t>
       </w:r>
       <w:r>
         <w:rPr>
@@ -1897,16 +1955,16 @@
           <w:szCs w:val="21"/>
           <w:lang w:eastAsia="vi-VN"/>
         </w:rPr>
-        <w:t>Random</w:t>
-      </w:r>
-      <w:r>
-        <w:rPr>
-          <w:rFonts w:ascii="Consolas" w:eastAsia="Times New Roman" w:hAnsi="Consolas" w:cs="Times New Roman"/>
-          <w:sz w:val="21"/>
-          <w:szCs w:val="21"/>
-          <w:lang w:eastAsia="vi-VN"/>
-        </w:rPr>
-        <w:t> x = new </w:t>
+        <w:t>int</w:t>
+      </w:r>
+      <w:r>
+        <w:rPr>
+          <w:rFonts w:ascii="Consolas" w:eastAsia="Times New Roman" w:hAnsi="Consolas" w:cs="Times New Roman"/>
+          <w:sz w:val="21"/>
+          <w:szCs w:val="21"/>
+          <w:lang w:eastAsia="vi-VN"/>
+        </w:rPr>
+        <w:t> </w:t>
       </w:r>
       <w:r>
         <w:rPr>
@@ -1917,96 +1975,56 @@
           <w:szCs w:val="21"/>
           <w:lang w:eastAsia="vi-VN"/>
         </w:rPr>
-        <w:t>Random</w:t>
-      </w:r>
-      <w:r>
-        <w:rPr>
-          <w:rFonts w:ascii="Consolas" w:eastAsia="Times New Roman" w:hAnsi="Consolas" w:cs="Times New Roman"/>
-          <w:sz w:val="21"/>
-          <w:szCs w:val="21"/>
-          <w:lang w:eastAsia="vi-VN"/>
-        </w:rPr>
-        <w:t>();</w:t>
-      </w:r>
-    </w:p>
-    <w:p>
-      <w:pPr>
-        <w:spacing w:after="0" w:line="285" w:lineRule="atLeast"/>
-        <w:rPr>
-          <w:rFonts w:ascii="Consolas" w:eastAsia="Times New Roman" w:hAnsi="Consolas" w:cs="Times New Roman"/>
-          <w:sz w:val="21"/>
-          <w:szCs w:val="21"/>
-          <w:lang w:eastAsia="vi-VN"/>
-        </w:rPr>
-      </w:pPr>
-      <w:r>
-        <w:rPr>
-          <w:rFonts w:ascii="Consolas" w:eastAsia="Times New Roman" w:hAnsi="Consolas" w:cs="Times New Roman"/>
-          <w:sz w:val="21"/>
-          <w:szCs w:val="21"/>
-          <w:lang w:eastAsia="vi-VN"/>
-        </w:rPr>
-        <w:t>                Mang[i] = x.Next(max);</w:t>
-      </w:r>
-    </w:p>
-    <w:p>
-      <w:pPr>
-        <w:spacing w:after="0" w:line="285" w:lineRule="atLeast"/>
-        <w:rPr>
-          <w:rFonts w:ascii="Consolas" w:eastAsia="Times New Roman" w:hAnsi="Consolas" w:cs="Times New Roman"/>
-          <w:sz w:val="21"/>
-          <w:szCs w:val="21"/>
-          <w:lang w:eastAsia="vi-VN"/>
-        </w:rPr>
-      </w:pPr>
-      <w:r>
-        <w:rPr>
-          <w:rFonts w:ascii="Consolas" w:eastAsia="Times New Roman" w:hAnsi="Consolas" w:cs="Times New Roman"/>
-          <w:sz w:val="21"/>
-          <w:szCs w:val="21"/>
-          <w:lang w:eastAsia="vi-VN"/>
-        </w:rPr>
-        <w:t>            }</w:t>
-      </w:r>
-    </w:p>
-    <w:p>
-      <w:pPr>
-        <w:spacing w:after="0" w:line="285" w:lineRule="atLeast"/>
-        <w:rPr>
-          <w:rFonts w:ascii="Consolas" w:eastAsia="Times New Roman" w:hAnsi="Consolas" w:cs="Times New Roman"/>
-          <w:sz w:val="21"/>
-          <w:szCs w:val="21"/>
-          <w:lang w:eastAsia="vi-VN"/>
-        </w:rPr>
-      </w:pPr>
-      <w:r>
-        <w:rPr>
-          <w:rFonts w:ascii="Consolas" w:eastAsia="Times New Roman" w:hAnsi="Consolas" w:cs="Times New Roman"/>
-          <w:sz w:val="21"/>
-          <w:szCs w:val="21"/>
-          <w:lang w:eastAsia="vi-VN"/>
-        </w:rPr>
-        <w:t>        }</w:t>
-      </w:r>
-    </w:p>
-    <w:p>
-      <w:pPr>
-        <w:spacing w:after="0" w:line="285" w:lineRule="atLeast"/>
-        <w:rPr>
-          <w:rFonts w:ascii="Consolas" w:eastAsia="Times New Roman" w:hAnsi="Consolas" w:cs="Times New Roman"/>
-          <w:sz w:val="21"/>
-          <w:szCs w:val="21"/>
-          <w:lang w:eastAsia="vi-VN"/>
-        </w:rPr>
-      </w:pPr>
-      <w:r>
-        <w:rPr>
-          <w:rFonts w:ascii="Consolas" w:eastAsia="Times New Roman" w:hAnsi="Consolas" w:cs="Times New Roman"/>
-          <w:sz w:val="21"/>
-          <w:szCs w:val="21"/>
-          <w:lang w:eastAsia="vi-VN"/>
-        </w:rPr>
-        <w:t>        public </w:t>
+        <w:t>max</w:t>
+      </w:r>
+      <w:r>
+        <w:rPr>
+          <w:rFonts w:ascii="Consolas" w:eastAsia="Times New Roman" w:hAnsi="Consolas" w:cs="Times New Roman"/>
+          <w:sz w:val="21"/>
+          <w:szCs w:val="21"/>
+          <w:lang w:eastAsia="vi-VN"/>
+        </w:rPr>
+        <w:t>)        //phát sinh ngẫu nhiên mảng</w:t>
+      </w:r>
+    </w:p>
+    <w:p>
+      <w:pPr>
+        <w:spacing w:after="0" w:line="285" w:lineRule="atLeast"/>
+        <w:rPr>
+          <w:rFonts w:ascii="Consolas" w:eastAsia="Times New Roman" w:hAnsi="Consolas" w:cs="Times New Roman"/>
+          <w:sz w:val="21"/>
+          <w:szCs w:val="21"/>
+          <w:lang w:eastAsia="vi-VN"/>
+        </w:rPr>
+      </w:pPr>
+      <w:r>
+        <w:rPr>
+          <w:rFonts w:ascii="Consolas" w:eastAsia="Times New Roman" w:hAnsi="Consolas" w:cs="Times New Roman"/>
+          <w:sz w:val="21"/>
+          <w:szCs w:val="21"/>
+          <w:lang w:eastAsia="vi-VN"/>
+        </w:rPr>
+        <w:t>        {</w:t>
+      </w:r>
+    </w:p>
+    <w:p>
+      <w:pPr>
+        <w:spacing w:after="0" w:line="285" w:lineRule="atLeast"/>
+        <w:rPr>
+          <w:rFonts w:ascii="Consolas" w:eastAsia="Times New Roman" w:hAnsi="Consolas" w:cs="Times New Roman"/>
+          <w:sz w:val="21"/>
+          <w:szCs w:val="21"/>
+          <w:lang w:eastAsia="vi-VN"/>
+        </w:rPr>
+      </w:pPr>
+      <w:r>
+        <w:rPr>
+          <w:rFonts w:ascii="Consolas" w:eastAsia="Times New Roman" w:hAnsi="Consolas" w:cs="Times New Roman"/>
+          <w:sz w:val="21"/>
+          <w:szCs w:val="21"/>
+          <w:lang w:eastAsia="vi-VN"/>
+        </w:rPr>
+        <w:t>            for (</w:t>
       </w:r>
       <w:r>
         <w:rPr>
@@ -2017,76 +2035,56 @@
           <w:szCs w:val="21"/>
           <w:lang w:eastAsia="vi-VN"/>
         </w:rPr>
-        <w:t>void</w:t>
-      </w:r>
-      <w:r>
-        <w:rPr>
-          <w:rFonts w:ascii="Consolas" w:eastAsia="Times New Roman" w:hAnsi="Consolas" w:cs="Times New Roman"/>
-          <w:sz w:val="21"/>
-          <w:szCs w:val="21"/>
-          <w:lang w:eastAsia="vi-VN"/>
-        </w:rPr>
-        <w:t> OutputArray()               //Xuất mảng</w:t>
-      </w:r>
-    </w:p>
-    <w:p>
-      <w:pPr>
-        <w:spacing w:after="0" w:line="285" w:lineRule="atLeast"/>
-        <w:rPr>
-          <w:rFonts w:ascii="Consolas" w:eastAsia="Times New Roman" w:hAnsi="Consolas" w:cs="Times New Roman"/>
-          <w:sz w:val="21"/>
-          <w:szCs w:val="21"/>
-          <w:lang w:eastAsia="vi-VN"/>
-        </w:rPr>
-      </w:pPr>
-      <w:r>
-        <w:rPr>
-          <w:rFonts w:ascii="Consolas" w:eastAsia="Times New Roman" w:hAnsi="Consolas" w:cs="Times New Roman"/>
-          <w:sz w:val="21"/>
-          <w:szCs w:val="21"/>
-          <w:lang w:eastAsia="vi-VN"/>
-        </w:rPr>
-        <w:t>        {</w:t>
-      </w:r>
-    </w:p>
-    <w:p>
-      <w:pPr>
-        <w:spacing w:after="0" w:line="285" w:lineRule="atLeast"/>
-        <w:rPr>
-          <w:rFonts w:ascii="Consolas" w:eastAsia="Times New Roman" w:hAnsi="Consolas" w:cs="Times New Roman"/>
-          <w:sz w:val="21"/>
-          <w:szCs w:val="21"/>
-          <w:lang w:eastAsia="vi-VN"/>
-        </w:rPr>
-      </w:pPr>
-      <w:r>
-        <w:rPr>
-          <w:rFonts w:ascii="Consolas" w:eastAsia="Times New Roman" w:hAnsi="Consolas" w:cs="Times New Roman"/>
-          <w:sz w:val="21"/>
-          <w:szCs w:val="21"/>
-          <w:lang w:eastAsia="vi-VN"/>
-        </w:rPr>
-        <w:t>            Console.WriteLine("KET QUA MANG:");</w:t>
-      </w:r>
-    </w:p>
-    <w:p>
-      <w:pPr>
-        <w:spacing w:after="0" w:line="285" w:lineRule="atLeast"/>
-        <w:rPr>
-          <w:rFonts w:ascii="Consolas" w:eastAsia="Times New Roman" w:hAnsi="Consolas" w:cs="Times New Roman"/>
-          <w:sz w:val="21"/>
-          <w:szCs w:val="21"/>
-          <w:lang w:eastAsia="vi-VN"/>
-        </w:rPr>
-      </w:pPr>
-      <w:r>
-        <w:rPr>
-          <w:rFonts w:ascii="Consolas" w:eastAsia="Times New Roman" w:hAnsi="Consolas" w:cs="Times New Roman"/>
-          <w:sz w:val="21"/>
-          <w:szCs w:val="21"/>
-          <w:lang w:eastAsia="vi-VN"/>
-        </w:rPr>
-        <w:t>            for (</w:t>
+        <w:t>int</w:t>
+      </w:r>
+      <w:r>
+        <w:rPr>
+          <w:rFonts w:ascii="Consolas" w:eastAsia="Times New Roman" w:hAnsi="Consolas" w:cs="Times New Roman"/>
+          <w:sz w:val="21"/>
+          <w:szCs w:val="21"/>
+          <w:lang w:eastAsia="vi-VN"/>
+        </w:rPr>
+        <w:t> i = 0; i &lt; Mang.Length; i++)</w:t>
+      </w:r>
+    </w:p>
+    <w:p>
+      <w:pPr>
+        <w:spacing w:after="0" w:line="285" w:lineRule="atLeast"/>
+        <w:rPr>
+          <w:rFonts w:ascii="Consolas" w:eastAsia="Times New Roman" w:hAnsi="Consolas" w:cs="Times New Roman"/>
+          <w:sz w:val="21"/>
+          <w:szCs w:val="21"/>
+          <w:lang w:eastAsia="vi-VN"/>
+        </w:rPr>
+      </w:pPr>
+      <w:r>
+        <w:rPr>
+          <w:rFonts w:ascii="Consolas" w:eastAsia="Times New Roman" w:hAnsi="Consolas" w:cs="Times New Roman"/>
+          <w:sz w:val="21"/>
+          <w:szCs w:val="21"/>
+          <w:lang w:eastAsia="vi-VN"/>
+        </w:rPr>
+        <w:t>            {</w:t>
+      </w:r>
+    </w:p>
+    <w:p>
+      <w:pPr>
+        <w:spacing w:after="0" w:line="285" w:lineRule="atLeast"/>
+        <w:rPr>
+          <w:rFonts w:ascii="Consolas" w:eastAsia="Times New Roman" w:hAnsi="Consolas" w:cs="Times New Roman"/>
+          <w:sz w:val="21"/>
+          <w:szCs w:val="21"/>
+          <w:lang w:eastAsia="vi-VN"/>
+        </w:rPr>
+      </w:pPr>
+      <w:r>
+        <w:rPr>
+          <w:rFonts w:ascii="Consolas" w:eastAsia="Times New Roman" w:hAnsi="Consolas" w:cs="Times New Roman"/>
+          <w:sz w:val="21"/>
+          <w:szCs w:val="21"/>
+          <w:lang w:eastAsia="vi-VN"/>
+        </w:rPr>
+        <w:t>                </w:t>
       </w:r>
       <w:r>
         <w:rPr>
@@ -2097,116 +2095,16 @@
           <w:szCs w:val="21"/>
           <w:lang w:eastAsia="vi-VN"/>
         </w:rPr>
-        <w:t>int</w:t>
-      </w:r>
-      <w:r>
-        <w:rPr>
-          <w:rFonts w:ascii="Consolas" w:eastAsia="Times New Roman" w:hAnsi="Consolas" w:cs="Times New Roman"/>
-          <w:sz w:val="21"/>
-          <w:szCs w:val="21"/>
-          <w:lang w:eastAsia="vi-VN"/>
-        </w:rPr>
-        <w:t> i = 0; i &lt; Mang.Length; i++)</w:t>
-      </w:r>
-    </w:p>
-    <w:p>
-      <w:pPr>
-        <w:spacing w:after="0" w:line="285" w:lineRule="atLeast"/>
-        <w:rPr>
-          <w:rFonts w:ascii="Consolas" w:eastAsia="Times New Roman" w:hAnsi="Consolas" w:cs="Times New Roman"/>
-          <w:sz w:val="21"/>
-          <w:szCs w:val="21"/>
-          <w:lang w:eastAsia="vi-VN"/>
-        </w:rPr>
-      </w:pPr>
-      <w:r>
-        <w:rPr>
-          <w:rFonts w:ascii="Consolas" w:eastAsia="Times New Roman" w:hAnsi="Consolas" w:cs="Times New Roman"/>
-          <w:sz w:val="21"/>
-          <w:szCs w:val="21"/>
-          <w:lang w:eastAsia="vi-VN"/>
-        </w:rPr>
-        <w:t>            {</w:t>
-      </w:r>
-    </w:p>
-    <w:p>
-      <w:pPr>
-        <w:spacing w:after="0" w:line="285" w:lineRule="atLeast"/>
-        <w:rPr>
-          <w:rFonts w:ascii="Consolas" w:eastAsia="Times New Roman" w:hAnsi="Consolas" w:cs="Times New Roman"/>
-          <w:sz w:val="21"/>
-          <w:szCs w:val="21"/>
-          <w:lang w:eastAsia="vi-VN"/>
-        </w:rPr>
-      </w:pPr>
-      <w:r>
-        <w:rPr>
-          <w:rFonts w:ascii="Consolas" w:eastAsia="Times New Roman" w:hAnsi="Consolas" w:cs="Times New Roman"/>
-          <w:sz w:val="21"/>
-          <w:szCs w:val="21"/>
-          <w:lang w:eastAsia="vi-VN"/>
-        </w:rPr>
-        <w:t>                Console.Write(Mang[i] + " ");</w:t>
-      </w:r>
-    </w:p>
-    <w:p>
-      <w:pPr>
-        <w:spacing w:after="0" w:line="285" w:lineRule="atLeast"/>
-        <w:rPr>
-          <w:rFonts w:ascii="Consolas" w:eastAsia="Times New Roman" w:hAnsi="Consolas" w:cs="Times New Roman"/>
-          <w:sz w:val="21"/>
-          <w:szCs w:val="21"/>
-          <w:lang w:eastAsia="vi-VN"/>
-        </w:rPr>
-      </w:pPr>
-      <w:r>
-        <w:rPr>
-          <w:rFonts w:ascii="Consolas" w:eastAsia="Times New Roman" w:hAnsi="Consolas" w:cs="Times New Roman"/>
-          <w:sz w:val="21"/>
-          <w:szCs w:val="21"/>
-          <w:lang w:eastAsia="vi-VN"/>
-        </w:rPr>
-        <w:t>            }</w:t>
-      </w:r>
-    </w:p>
-    <w:p>
-      <w:pPr>
-        <w:spacing w:after="0" w:line="285" w:lineRule="atLeast"/>
-        <w:rPr>
-          <w:rFonts w:ascii="Consolas" w:eastAsia="Times New Roman" w:hAnsi="Consolas" w:cs="Times New Roman"/>
-          <w:sz w:val="21"/>
-          <w:szCs w:val="21"/>
-          <w:lang w:eastAsia="vi-VN"/>
-        </w:rPr>
-      </w:pPr>
-      <w:r>
-        <w:rPr>
-          <w:rFonts w:ascii="Consolas" w:eastAsia="Times New Roman" w:hAnsi="Consolas" w:cs="Times New Roman"/>
-          <w:sz w:val="21"/>
-          <w:szCs w:val="21"/>
-          <w:lang w:eastAsia="vi-VN"/>
-        </w:rPr>
-        <w:t>        }</w:t>
-      </w:r>
-    </w:p>
-    <w:p>
-      <w:pPr>
-        <w:spacing w:after="0" w:line="285" w:lineRule="atLeast"/>
-        <w:rPr>
-          <w:rFonts w:ascii="Consolas" w:eastAsia="Times New Roman" w:hAnsi="Consolas" w:cs="Times New Roman"/>
-          <w:sz w:val="21"/>
-          <w:szCs w:val="21"/>
-          <w:lang w:eastAsia="vi-VN"/>
-        </w:rPr>
-      </w:pPr>
-      <w:r>
-        <w:rPr>
-          <w:rFonts w:ascii="Consolas" w:eastAsia="Times New Roman" w:hAnsi="Consolas" w:cs="Times New Roman"/>
-          <w:sz w:val="21"/>
-          <w:szCs w:val="21"/>
-          <w:lang w:eastAsia="vi-VN"/>
-        </w:rPr>
-        <w:t>        public </w:t>
+        <w:t>Random</w:t>
+      </w:r>
+      <w:r>
+        <w:rPr>
+          <w:rFonts w:ascii="Consolas" w:eastAsia="Times New Roman" w:hAnsi="Consolas" w:cs="Times New Roman"/>
+          <w:sz w:val="21"/>
+          <w:szCs w:val="21"/>
+          <w:lang w:eastAsia="vi-VN"/>
+        </w:rPr>
+        <w:t> x = new </w:t>
       </w:r>
       <w:r>
         <w:rPr>
@@ -2217,16 +2115,96 @@
           <w:szCs w:val="21"/>
           <w:lang w:eastAsia="vi-VN"/>
         </w:rPr>
-        <w:t>int</w:t>
-      </w:r>
-      <w:r>
-        <w:rPr>
-          <w:rFonts w:ascii="Consolas" w:eastAsia="Times New Roman" w:hAnsi="Consolas" w:cs="Times New Roman"/>
-          <w:sz w:val="21"/>
-          <w:szCs w:val="21"/>
-          <w:lang w:eastAsia="vi-VN"/>
-        </w:rPr>
-        <w:t> FindContent(</w:t>
+        <w:t>Random</w:t>
+      </w:r>
+      <w:r>
+        <w:rPr>
+          <w:rFonts w:ascii="Consolas" w:eastAsia="Times New Roman" w:hAnsi="Consolas" w:cs="Times New Roman"/>
+          <w:sz w:val="21"/>
+          <w:szCs w:val="21"/>
+          <w:lang w:eastAsia="vi-VN"/>
+        </w:rPr>
+        <w:t>();</w:t>
+      </w:r>
+    </w:p>
+    <w:p>
+      <w:pPr>
+        <w:spacing w:after="0" w:line="285" w:lineRule="atLeast"/>
+        <w:rPr>
+          <w:rFonts w:ascii="Consolas" w:eastAsia="Times New Roman" w:hAnsi="Consolas" w:cs="Times New Roman"/>
+          <w:sz w:val="21"/>
+          <w:szCs w:val="21"/>
+          <w:lang w:eastAsia="vi-VN"/>
+        </w:rPr>
+      </w:pPr>
+      <w:r>
+        <w:rPr>
+          <w:rFonts w:ascii="Consolas" w:eastAsia="Times New Roman" w:hAnsi="Consolas" w:cs="Times New Roman"/>
+          <w:sz w:val="21"/>
+          <w:szCs w:val="21"/>
+          <w:lang w:eastAsia="vi-VN"/>
+        </w:rPr>
+        <w:t>                Mang[i] = x.Next(max);</w:t>
+      </w:r>
+    </w:p>
+    <w:p>
+      <w:pPr>
+        <w:spacing w:after="0" w:line="285" w:lineRule="atLeast"/>
+        <w:rPr>
+          <w:rFonts w:ascii="Consolas" w:eastAsia="Times New Roman" w:hAnsi="Consolas" w:cs="Times New Roman"/>
+          <w:sz w:val="21"/>
+          <w:szCs w:val="21"/>
+          <w:lang w:eastAsia="vi-VN"/>
+        </w:rPr>
+      </w:pPr>
+      <w:r>
+        <w:rPr>
+          <w:rFonts w:ascii="Consolas" w:eastAsia="Times New Roman" w:hAnsi="Consolas" w:cs="Times New Roman"/>
+          <w:sz w:val="21"/>
+          <w:szCs w:val="21"/>
+          <w:lang w:eastAsia="vi-VN"/>
+        </w:rPr>
+        <w:t>            }</w:t>
+      </w:r>
+    </w:p>
+    <w:p>
+      <w:pPr>
+        <w:spacing w:after="0" w:line="285" w:lineRule="atLeast"/>
+        <w:rPr>
+          <w:rFonts w:ascii="Consolas" w:eastAsia="Times New Roman" w:hAnsi="Consolas" w:cs="Times New Roman"/>
+          <w:sz w:val="21"/>
+          <w:szCs w:val="21"/>
+          <w:lang w:eastAsia="vi-VN"/>
+        </w:rPr>
+      </w:pPr>
+      <w:r>
+        <w:rPr>
+          <w:rFonts w:ascii="Consolas" w:eastAsia="Times New Roman" w:hAnsi="Consolas" w:cs="Times New Roman"/>
+          <w:sz w:val="21"/>
+          <w:szCs w:val="21"/>
+          <w:lang w:eastAsia="vi-VN"/>
+        </w:rPr>
+        <w:t>        }</w:t>
+      </w:r>
+    </w:p>
+    <w:p>
+      <w:pPr>
+        <w:spacing w:after="0" w:line="285" w:lineRule="atLeast"/>
+        <w:rPr>
+          <w:rFonts w:ascii="Consolas" w:eastAsia="Times New Roman" w:hAnsi="Consolas" w:cs="Times New Roman"/>
+          <w:sz w:val="21"/>
+          <w:szCs w:val="21"/>
+          <w:lang w:eastAsia="vi-VN"/>
+        </w:rPr>
+      </w:pPr>
+      <w:r>
+        <w:rPr>
+          <w:rFonts w:ascii="Consolas" w:eastAsia="Times New Roman" w:hAnsi="Consolas" w:cs="Times New Roman"/>
+          <w:sz w:val="21"/>
+          <w:szCs w:val="21"/>
+          <w:lang w:eastAsia="vi-VN"/>
+        </w:rPr>
+        <w:t>        public </w:t>
       </w:r>
       <w:r>
         <w:rPr>
@@ -2237,16 +2215,76 @@
           <w:szCs w:val="21"/>
           <w:lang w:eastAsia="vi-VN"/>
         </w:rPr>
-        <w:t>int</w:t>
-      </w:r>
-      <w:r>
-        <w:rPr>
-          <w:rFonts w:ascii="Consolas" w:eastAsia="Times New Roman" w:hAnsi="Consolas" w:cs="Times New Roman"/>
-          <w:sz w:val="21"/>
-          <w:szCs w:val="21"/>
-          <w:lang w:eastAsia="vi-VN"/>
-        </w:rPr>
-        <w:t> </w:t>
+        <w:t>void</w:t>
+      </w:r>
+      <w:r>
+        <w:rPr>
+          <w:rFonts w:ascii="Consolas" w:eastAsia="Times New Roman" w:hAnsi="Consolas" w:cs="Times New Roman"/>
+          <w:sz w:val="21"/>
+          <w:szCs w:val="21"/>
+          <w:lang w:eastAsia="vi-VN"/>
+        </w:rPr>
+        <w:t> OutputArray()               //Xuất mảng</w:t>
+      </w:r>
+    </w:p>
+    <w:p>
+      <w:pPr>
+        <w:spacing w:after="0" w:line="285" w:lineRule="atLeast"/>
+        <w:rPr>
+          <w:rFonts w:ascii="Consolas" w:eastAsia="Times New Roman" w:hAnsi="Consolas" w:cs="Times New Roman"/>
+          <w:sz w:val="21"/>
+          <w:szCs w:val="21"/>
+          <w:lang w:eastAsia="vi-VN"/>
+        </w:rPr>
+      </w:pPr>
+      <w:r>
+        <w:rPr>
+          <w:rFonts w:ascii="Consolas" w:eastAsia="Times New Roman" w:hAnsi="Consolas" w:cs="Times New Roman"/>
+          <w:sz w:val="21"/>
+          <w:szCs w:val="21"/>
+          <w:lang w:eastAsia="vi-VN"/>
+        </w:rPr>
+        <w:t>        {</w:t>
+      </w:r>
+    </w:p>
+    <w:p>
+      <w:pPr>
+        <w:spacing w:after="0" w:line="285" w:lineRule="atLeast"/>
+        <w:rPr>
+          <w:rFonts w:ascii="Consolas" w:eastAsia="Times New Roman" w:hAnsi="Consolas" w:cs="Times New Roman"/>
+          <w:sz w:val="21"/>
+          <w:szCs w:val="21"/>
+          <w:lang w:eastAsia="vi-VN"/>
+        </w:rPr>
+      </w:pPr>
+      <w:r>
+        <w:rPr>
+          <w:rFonts w:ascii="Consolas" w:eastAsia="Times New Roman" w:hAnsi="Consolas" w:cs="Times New Roman"/>
+          <w:sz w:val="21"/>
+          <w:szCs w:val="21"/>
+          <w:lang w:eastAsia="vi-VN"/>
+        </w:rPr>
+        <w:t>            Console.WriteLine("KET QUA MANG:");</w:t>
+      </w:r>
+    </w:p>
+    <w:p>
+      <w:pPr>
+        <w:spacing w:after="0" w:line="285" w:lineRule="atLeast"/>
+        <w:rPr>
+          <w:rFonts w:ascii="Consolas" w:eastAsia="Times New Roman" w:hAnsi="Consolas" w:cs="Times New Roman"/>
+          <w:sz w:val="21"/>
+          <w:szCs w:val="21"/>
+          <w:lang w:eastAsia="vi-VN"/>
+        </w:rPr>
+      </w:pPr>
+      <w:r>
+        <w:rPr>
+          <w:rFonts w:ascii="Consolas" w:eastAsia="Times New Roman" w:hAnsi="Consolas" w:cs="Times New Roman"/>
+          <w:sz w:val="21"/>
+          <w:szCs w:val="21"/>
+          <w:lang w:eastAsia="vi-VN"/>
+        </w:rPr>
+        <w:t>            for (</w:t>
       </w:r>
       <w:r>
         <w:rPr>
@@ -2257,56 +2295,116 @@
           <w:szCs w:val="21"/>
           <w:lang w:eastAsia="vi-VN"/>
         </w:rPr>
-        <w:t>x</w:t>
-      </w:r>
-      <w:r>
-        <w:rPr>
-          <w:rFonts w:ascii="Consolas" w:eastAsia="Times New Roman" w:hAnsi="Consolas" w:cs="Times New Roman"/>
-          <w:sz w:val="21"/>
-          <w:szCs w:val="21"/>
-          <w:lang w:eastAsia="vi-VN"/>
-        </w:rPr>
-        <w:t>)           //Tìm kiếm theo phương pháp tuần tự</w:t>
-      </w:r>
-    </w:p>
-    <w:p>
-      <w:pPr>
-        <w:spacing w:after="0" w:line="285" w:lineRule="atLeast"/>
-        <w:rPr>
-          <w:rFonts w:ascii="Consolas" w:eastAsia="Times New Roman" w:hAnsi="Consolas" w:cs="Times New Roman"/>
-          <w:sz w:val="21"/>
-          <w:szCs w:val="21"/>
-          <w:lang w:eastAsia="vi-VN"/>
-        </w:rPr>
-      </w:pPr>
-      <w:r>
-        <w:rPr>
-          <w:rFonts w:ascii="Consolas" w:eastAsia="Times New Roman" w:hAnsi="Consolas" w:cs="Times New Roman"/>
-          <w:sz w:val="21"/>
-          <w:szCs w:val="21"/>
-          <w:lang w:eastAsia="vi-VN"/>
-        </w:rPr>
-        <w:t>        {</w:t>
-      </w:r>
-    </w:p>
-    <w:p>
-      <w:pPr>
-        <w:spacing w:after="0" w:line="285" w:lineRule="atLeast"/>
-        <w:rPr>
-          <w:rFonts w:ascii="Consolas" w:eastAsia="Times New Roman" w:hAnsi="Consolas" w:cs="Times New Roman"/>
-          <w:sz w:val="21"/>
-          <w:szCs w:val="21"/>
-          <w:lang w:eastAsia="vi-VN"/>
-        </w:rPr>
-      </w:pPr>
-      <w:r>
-        <w:rPr>
-          <w:rFonts w:ascii="Consolas" w:eastAsia="Times New Roman" w:hAnsi="Consolas" w:cs="Times New Roman"/>
-          <w:sz w:val="21"/>
-          <w:szCs w:val="21"/>
-          <w:lang w:eastAsia="vi-VN"/>
-        </w:rPr>
-        <w:t>            for (</w:t>
+        <w:t>int</w:t>
+      </w:r>
+      <w:r>
+        <w:rPr>
+          <w:rFonts w:ascii="Consolas" w:eastAsia="Times New Roman" w:hAnsi="Consolas" w:cs="Times New Roman"/>
+          <w:sz w:val="21"/>
+          <w:szCs w:val="21"/>
+          <w:lang w:eastAsia="vi-VN"/>
+        </w:rPr>
+        <w:t> i = 0; i &lt; Mang.Length; i++)</w:t>
+      </w:r>
+    </w:p>
+    <w:p>
+      <w:pPr>
+        <w:spacing w:after="0" w:line="285" w:lineRule="atLeast"/>
+        <w:rPr>
+          <w:rFonts w:ascii="Consolas" w:eastAsia="Times New Roman" w:hAnsi="Consolas" w:cs="Times New Roman"/>
+          <w:sz w:val="21"/>
+          <w:szCs w:val="21"/>
+          <w:lang w:eastAsia="vi-VN"/>
+        </w:rPr>
+      </w:pPr>
+      <w:r>
+        <w:rPr>
+          <w:rFonts w:ascii="Consolas" w:eastAsia="Times New Roman" w:hAnsi="Consolas" w:cs="Times New Roman"/>
+          <w:sz w:val="21"/>
+          <w:szCs w:val="21"/>
+          <w:lang w:eastAsia="vi-VN"/>
+        </w:rPr>
+        <w:t>            {</w:t>
+      </w:r>
+    </w:p>
+    <w:p>
+      <w:pPr>
+        <w:spacing w:after="0" w:line="285" w:lineRule="atLeast"/>
+        <w:rPr>
+          <w:rFonts w:ascii="Consolas" w:eastAsia="Times New Roman" w:hAnsi="Consolas" w:cs="Times New Roman"/>
+          <w:sz w:val="21"/>
+          <w:szCs w:val="21"/>
+          <w:lang w:eastAsia="vi-VN"/>
+        </w:rPr>
+      </w:pPr>
+      <w:r>
+        <w:rPr>
+          <w:rFonts w:ascii="Consolas" w:eastAsia="Times New Roman" w:hAnsi="Consolas" w:cs="Times New Roman"/>
+          <w:sz w:val="21"/>
+          <w:szCs w:val="21"/>
+          <w:lang w:eastAsia="vi-VN"/>
+        </w:rPr>
+        <w:t>                Console.Write(Mang[i] + " ");</w:t>
+      </w:r>
+    </w:p>
+    <w:p>
+      <w:pPr>
+        <w:spacing w:after="0" w:line="285" w:lineRule="atLeast"/>
+        <w:rPr>
+          <w:rFonts w:ascii="Consolas" w:eastAsia="Times New Roman" w:hAnsi="Consolas" w:cs="Times New Roman"/>
+          <w:sz w:val="21"/>
+          <w:szCs w:val="21"/>
+          <w:lang w:eastAsia="vi-VN"/>
+        </w:rPr>
+      </w:pPr>
+      <w:r>
+        <w:rPr>
+          <w:rFonts w:ascii="Consolas" w:eastAsia="Times New Roman" w:hAnsi="Consolas" w:cs="Times New Roman"/>
+          <w:sz w:val="21"/>
+          <w:szCs w:val="21"/>
+          <w:lang w:eastAsia="vi-VN"/>
+        </w:rPr>
+        <w:t>            }</w:t>
+      </w:r>
+    </w:p>
+    <w:p>
+      <w:pPr>
+        <w:spacing w:after="0" w:line="285" w:lineRule="atLeast"/>
+        <w:rPr>
+          <w:rFonts w:ascii="Consolas" w:eastAsia="Times New Roman" w:hAnsi="Consolas" w:cs="Times New Roman"/>
+          <w:sz w:val="21"/>
+          <w:szCs w:val="21"/>
+          <w:lang w:eastAsia="vi-VN"/>
+        </w:rPr>
+      </w:pPr>
+      <w:r>
+        <w:rPr>
+          <w:rFonts w:ascii="Consolas" w:eastAsia="Times New Roman" w:hAnsi="Consolas" w:cs="Times New Roman"/>
+          <w:sz w:val="21"/>
+          <w:szCs w:val="21"/>
+          <w:lang w:eastAsia="vi-VN"/>
+        </w:rPr>
+        <w:t>        }</w:t>
+      </w:r>
+    </w:p>
+    <w:p>
+      <w:pPr>
+        <w:spacing w:after="0" w:line="285" w:lineRule="atLeast"/>
+        <w:rPr>
+          <w:rFonts w:ascii="Consolas" w:eastAsia="Times New Roman" w:hAnsi="Consolas" w:cs="Times New Roman"/>
+          <w:sz w:val="21"/>
+          <w:szCs w:val="21"/>
+          <w:lang w:eastAsia="vi-VN"/>
+        </w:rPr>
+      </w:pPr>
+      <w:r>
+        <w:rPr>
+          <w:rFonts w:ascii="Consolas" w:eastAsia="Times New Roman" w:hAnsi="Consolas" w:cs="Times New Roman"/>
+          <w:sz w:val="21"/>
+          <w:szCs w:val="21"/>
+          <w:lang w:eastAsia="vi-VN"/>
+        </w:rPr>
+        <w:t>        public </w:t>
       </w:r>
       <w:r>
         <w:rPr>
@@ -2326,188 +2424,7 @@
           <w:szCs w:val="21"/>
           <w:lang w:eastAsia="vi-VN"/>
         </w:rPr>
-        <w:t> i = 0; i &lt; Mang.Length; i++)</w:t>
-      </w:r>
-    </w:p>
-    <w:p>
-      <w:pPr>
-        <w:spacing w:after="0" w:line="285" w:lineRule="atLeast"/>
-        <w:rPr>
-          <w:rFonts w:ascii="Consolas" w:eastAsia="Times New Roman" w:hAnsi="Consolas" w:cs="Times New Roman"/>
-          <w:sz w:val="21"/>
-          <w:szCs w:val="21"/>
-          <w:lang w:eastAsia="vi-VN"/>
-        </w:rPr>
-      </w:pPr>
-      <w:r>
-        <w:rPr>
-          <w:rFonts w:ascii="Consolas" w:eastAsia="Times New Roman" w:hAnsi="Consolas" w:cs="Times New Roman"/>
-          <w:sz w:val="21"/>
-          <w:szCs w:val="21"/>
-          <w:lang w:eastAsia="vi-VN"/>
-        </w:rPr>
-        <w:t>            {</w:t>
-      </w:r>
-    </w:p>
-    <w:p>
-      <w:pPr>
-        <w:spacing w:after="0" w:line="285" w:lineRule="atLeast"/>
-        <w:rPr>
-          <w:rFonts w:ascii="Consolas" w:eastAsia="Times New Roman" w:hAnsi="Consolas" w:cs="Times New Roman"/>
-          <w:sz w:val="21"/>
-          <w:szCs w:val="21"/>
-          <w:lang w:eastAsia="vi-VN"/>
-        </w:rPr>
-      </w:pPr>
-      <w:r>
-        <w:rPr>
-          <w:rFonts w:ascii="Consolas" w:eastAsia="Times New Roman" w:hAnsi="Consolas" w:cs="Times New Roman"/>
-          <w:sz w:val="21"/>
-          <w:szCs w:val="21"/>
-          <w:lang w:eastAsia="vi-VN"/>
-        </w:rPr>
-        <w:t>                if (Mang[i] == x)</w:t>
-      </w:r>
-    </w:p>
-    <w:p>
-      <w:pPr>
-        <w:spacing w:after="0" w:line="285" w:lineRule="atLeast"/>
-        <w:rPr>
-          <w:rFonts w:ascii="Consolas" w:eastAsia="Times New Roman" w:hAnsi="Consolas" w:cs="Times New Roman"/>
-          <w:sz w:val="21"/>
-          <w:szCs w:val="21"/>
-          <w:lang w:eastAsia="vi-VN"/>
-        </w:rPr>
-      </w:pPr>
-      <w:r>
-        <w:rPr>
-          <w:rFonts w:ascii="Consolas" w:eastAsia="Times New Roman" w:hAnsi="Consolas" w:cs="Times New Roman"/>
-          <w:sz w:val="21"/>
-          <w:szCs w:val="21"/>
-          <w:lang w:eastAsia="vi-VN"/>
-        </w:rPr>
-        <w:lastRenderedPageBreak/>
-        <w:t>                {</w:t>
-      </w:r>
-    </w:p>
-    <w:p>
-      <w:pPr>
-        <w:spacing w:after="0" w:line="285" w:lineRule="atLeast"/>
-        <w:rPr>
-          <w:rFonts w:ascii="Consolas" w:eastAsia="Times New Roman" w:hAnsi="Consolas" w:cs="Times New Roman"/>
-          <w:sz w:val="21"/>
-          <w:szCs w:val="21"/>
-          <w:lang w:eastAsia="vi-VN"/>
-        </w:rPr>
-      </w:pPr>
-      <w:r>
-        <w:rPr>
-          <w:rFonts w:ascii="Consolas" w:eastAsia="Times New Roman" w:hAnsi="Consolas" w:cs="Times New Roman"/>
-          <w:sz w:val="21"/>
-          <w:szCs w:val="21"/>
-          <w:lang w:eastAsia="vi-VN"/>
-        </w:rPr>
-        <w:t>                    return i;</w:t>
-      </w:r>
-    </w:p>
-    <w:p>
-      <w:pPr>
-        <w:spacing w:after="0" w:line="285" w:lineRule="atLeast"/>
-        <w:rPr>
-          <w:rFonts w:ascii="Consolas" w:eastAsia="Times New Roman" w:hAnsi="Consolas" w:cs="Times New Roman"/>
-          <w:sz w:val="21"/>
-          <w:szCs w:val="21"/>
-          <w:lang w:eastAsia="vi-VN"/>
-        </w:rPr>
-      </w:pPr>
-      <w:r>
-        <w:rPr>
-          <w:rFonts w:ascii="Consolas" w:eastAsia="Times New Roman" w:hAnsi="Consolas" w:cs="Times New Roman"/>
-          <w:sz w:val="21"/>
-          <w:szCs w:val="21"/>
-          <w:lang w:eastAsia="vi-VN"/>
-        </w:rPr>
-        <w:t>                }</w:t>
-      </w:r>
-    </w:p>
-    <w:p>
-      <w:pPr>
-        <w:spacing w:after="0" w:line="285" w:lineRule="atLeast"/>
-        <w:rPr>
-          <w:rFonts w:ascii="Consolas" w:eastAsia="Times New Roman" w:hAnsi="Consolas" w:cs="Times New Roman"/>
-          <w:sz w:val="21"/>
-          <w:szCs w:val="21"/>
-          <w:lang w:eastAsia="vi-VN"/>
-        </w:rPr>
-      </w:pPr>
-      <w:r>
-        <w:rPr>
-          <w:rFonts w:ascii="Consolas" w:eastAsia="Times New Roman" w:hAnsi="Consolas" w:cs="Times New Roman"/>
-          <w:sz w:val="21"/>
-          <w:szCs w:val="21"/>
-          <w:lang w:eastAsia="vi-VN"/>
-        </w:rPr>
-        <w:t>            }</w:t>
-      </w:r>
-    </w:p>
-    <w:p>
-      <w:pPr>
-        <w:spacing w:after="0" w:line="285" w:lineRule="atLeast"/>
-        <w:rPr>
-          <w:rFonts w:ascii="Consolas" w:eastAsia="Times New Roman" w:hAnsi="Consolas" w:cs="Times New Roman"/>
-          <w:sz w:val="21"/>
-          <w:szCs w:val="21"/>
-          <w:lang w:eastAsia="vi-VN"/>
-        </w:rPr>
-      </w:pPr>
-      <w:r>
-        <w:rPr>
-          <w:rFonts w:ascii="Consolas" w:eastAsia="Times New Roman" w:hAnsi="Consolas" w:cs="Times New Roman"/>
-          <w:sz w:val="21"/>
-          <w:szCs w:val="21"/>
-          <w:lang w:eastAsia="vi-VN"/>
-        </w:rPr>
-        <w:t>            return -1;</w:t>
-      </w:r>
-    </w:p>
-    <w:p>
-      <w:pPr>
-        <w:spacing w:after="0" w:line="285" w:lineRule="atLeast"/>
-        <w:rPr>
-          <w:rFonts w:ascii="Consolas" w:eastAsia="Times New Roman" w:hAnsi="Consolas" w:cs="Times New Roman"/>
-          <w:sz w:val="21"/>
-          <w:szCs w:val="21"/>
-          <w:lang w:eastAsia="vi-VN"/>
-        </w:rPr>
-      </w:pPr>
-      <w:r>
-        <w:rPr>
-          <w:rFonts w:ascii="Consolas" w:eastAsia="Times New Roman" w:hAnsi="Consolas" w:cs="Times New Roman"/>
-          <w:sz w:val="21"/>
-          <w:szCs w:val="21"/>
-          <w:lang w:eastAsia="vi-VN"/>
-        </w:rPr>
-        <w:t>        }</w:t>
-      </w:r>
-    </w:p>
-    <w:p>
-      <w:pPr>
-        <w:spacing w:after="0" w:line="285" w:lineRule="atLeast"/>
-        <w:rPr>
-          <w:rFonts w:ascii="Consolas" w:eastAsia="Times New Roman" w:hAnsi="Consolas" w:cs="Times New Roman"/>
-          <w:sz w:val="21"/>
-          <w:szCs w:val="21"/>
-          <w:lang w:eastAsia="vi-VN"/>
-        </w:rPr>
-      </w:pPr>
-      <w:r>
-        <w:rPr>
-          <w:rFonts w:ascii="Consolas" w:eastAsia="Times New Roman" w:hAnsi="Consolas" w:cs="Times New Roman"/>
-          <w:sz w:val="21"/>
-          <w:szCs w:val="21"/>
-          <w:lang w:eastAsia="vi-VN"/>
-        </w:rPr>
-        <w:t>        public </w:t>
+        <w:t> FindContent(</w:t>
       </w:r>
       <w:r>
         <w:rPr>
@@ -2527,7 +2444,7 @@
           <w:szCs w:val="21"/>
           <w:lang w:eastAsia="vi-VN"/>
         </w:rPr>
-        <w:t> CountLinearSearchSteps(</w:t>
+        <w:t> </w:t>
       </w:r>
       <w:r>
         <w:rPr>
@@ -2538,16 +2455,57 @@
           <w:szCs w:val="21"/>
           <w:lang w:eastAsia="vi-VN"/>
         </w:rPr>
-        <w:t>int</w:t>
-      </w:r>
-      <w:r>
-        <w:rPr>
-          <w:rFonts w:ascii="Consolas" w:eastAsia="Times New Roman" w:hAnsi="Consolas" w:cs="Times New Roman"/>
-          <w:sz w:val="21"/>
-          <w:szCs w:val="21"/>
-          <w:lang w:eastAsia="vi-VN"/>
-        </w:rPr>
-        <w:t> </w:t>
+        <w:t>x</w:t>
+      </w:r>
+      <w:r>
+        <w:rPr>
+          <w:rFonts w:ascii="Consolas" w:eastAsia="Times New Roman" w:hAnsi="Consolas" w:cs="Times New Roman"/>
+          <w:sz w:val="21"/>
+          <w:szCs w:val="21"/>
+          <w:lang w:eastAsia="vi-VN"/>
+        </w:rPr>
+        <w:t>)           //Tìm kiếm theo phương pháp tuần tự</w:t>
+      </w:r>
+    </w:p>
+    <w:p>
+      <w:pPr>
+        <w:spacing w:after="0" w:line="285" w:lineRule="atLeast"/>
+        <w:rPr>
+          <w:rFonts w:ascii="Consolas" w:eastAsia="Times New Roman" w:hAnsi="Consolas" w:cs="Times New Roman"/>
+          <w:sz w:val="21"/>
+          <w:szCs w:val="21"/>
+          <w:lang w:eastAsia="vi-VN"/>
+        </w:rPr>
+      </w:pPr>
+      <w:r>
+        <w:rPr>
+          <w:rFonts w:ascii="Consolas" w:eastAsia="Times New Roman" w:hAnsi="Consolas" w:cs="Times New Roman"/>
+          <w:sz w:val="21"/>
+          <w:szCs w:val="21"/>
+          <w:lang w:eastAsia="vi-VN"/>
+        </w:rPr>
+        <w:lastRenderedPageBreak/>
+        <w:t>        {</w:t>
+      </w:r>
+    </w:p>
+    <w:p>
+      <w:pPr>
+        <w:spacing w:after="0" w:line="285" w:lineRule="atLeast"/>
+        <w:rPr>
+          <w:rFonts w:ascii="Consolas" w:eastAsia="Times New Roman" w:hAnsi="Consolas" w:cs="Times New Roman"/>
+          <w:sz w:val="21"/>
+          <w:szCs w:val="21"/>
+          <w:lang w:eastAsia="vi-VN"/>
+        </w:rPr>
+      </w:pPr>
+      <w:r>
+        <w:rPr>
+          <w:rFonts w:ascii="Consolas" w:eastAsia="Times New Roman" w:hAnsi="Consolas" w:cs="Times New Roman"/>
+          <w:sz w:val="21"/>
+          <w:szCs w:val="21"/>
+          <w:lang w:eastAsia="vi-VN"/>
+        </w:rPr>
+        <w:t>            for (</w:t>
       </w:r>
       <w:r>
         <w:rPr>
@@ -2558,56 +2516,196 @@
           <w:szCs w:val="21"/>
           <w:lang w:eastAsia="vi-VN"/>
         </w:rPr>
-        <w:t>number_being_find</w:t>
-      </w:r>
-      <w:r>
-        <w:rPr>
-          <w:rFonts w:ascii="Consolas" w:eastAsia="Times New Roman" w:hAnsi="Consolas" w:cs="Times New Roman"/>
-          <w:sz w:val="21"/>
-          <w:szCs w:val="21"/>
-          <w:lang w:eastAsia="vi-VN"/>
-        </w:rPr>
-        <w:t>)        //Đếm số lần thực hiện tìm kiếm theo phương pháp tuần tự</w:t>
-      </w:r>
-    </w:p>
-    <w:p>
-      <w:pPr>
-        <w:spacing w:after="0" w:line="285" w:lineRule="atLeast"/>
-        <w:rPr>
-          <w:rFonts w:ascii="Consolas" w:eastAsia="Times New Roman" w:hAnsi="Consolas" w:cs="Times New Roman"/>
-          <w:sz w:val="21"/>
-          <w:szCs w:val="21"/>
-          <w:lang w:eastAsia="vi-VN"/>
-        </w:rPr>
-      </w:pPr>
-      <w:r>
-        <w:rPr>
-          <w:rFonts w:ascii="Consolas" w:eastAsia="Times New Roman" w:hAnsi="Consolas" w:cs="Times New Roman"/>
-          <w:sz w:val="21"/>
-          <w:szCs w:val="21"/>
-          <w:lang w:eastAsia="vi-VN"/>
-        </w:rPr>
-        <w:t>        {</w:t>
-      </w:r>
-    </w:p>
-    <w:p>
-      <w:pPr>
-        <w:spacing w:after="0" w:line="285" w:lineRule="atLeast"/>
-        <w:rPr>
-          <w:rFonts w:ascii="Consolas" w:eastAsia="Times New Roman" w:hAnsi="Consolas" w:cs="Times New Roman"/>
-          <w:sz w:val="21"/>
-          <w:szCs w:val="21"/>
-          <w:lang w:eastAsia="vi-VN"/>
-        </w:rPr>
-      </w:pPr>
-      <w:r>
-        <w:rPr>
-          <w:rFonts w:ascii="Consolas" w:eastAsia="Times New Roman" w:hAnsi="Consolas" w:cs="Times New Roman"/>
-          <w:sz w:val="21"/>
-          <w:szCs w:val="21"/>
-          <w:lang w:eastAsia="vi-VN"/>
-        </w:rPr>
-        <w:t>            for (</w:t>
+        <w:t>int</w:t>
+      </w:r>
+      <w:r>
+        <w:rPr>
+          <w:rFonts w:ascii="Consolas" w:eastAsia="Times New Roman" w:hAnsi="Consolas" w:cs="Times New Roman"/>
+          <w:sz w:val="21"/>
+          <w:szCs w:val="21"/>
+          <w:lang w:eastAsia="vi-VN"/>
+        </w:rPr>
+        <w:t> i = 0; i &lt; Mang.Length; i++)</w:t>
+      </w:r>
+    </w:p>
+    <w:p>
+      <w:pPr>
+        <w:spacing w:after="0" w:line="285" w:lineRule="atLeast"/>
+        <w:rPr>
+          <w:rFonts w:ascii="Consolas" w:eastAsia="Times New Roman" w:hAnsi="Consolas" w:cs="Times New Roman"/>
+          <w:sz w:val="21"/>
+          <w:szCs w:val="21"/>
+          <w:lang w:eastAsia="vi-VN"/>
+        </w:rPr>
+      </w:pPr>
+      <w:r>
+        <w:rPr>
+          <w:rFonts w:ascii="Consolas" w:eastAsia="Times New Roman" w:hAnsi="Consolas" w:cs="Times New Roman"/>
+          <w:sz w:val="21"/>
+          <w:szCs w:val="21"/>
+          <w:lang w:eastAsia="vi-VN"/>
+        </w:rPr>
+        <w:t>            {</w:t>
+      </w:r>
+    </w:p>
+    <w:p>
+      <w:pPr>
+        <w:spacing w:after="0" w:line="285" w:lineRule="atLeast"/>
+        <w:rPr>
+          <w:rFonts w:ascii="Consolas" w:eastAsia="Times New Roman" w:hAnsi="Consolas" w:cs="Times New Roman"/>
+          <w:sz w:val="21"/>
+          <w:szCs w:val="21"/>
+          <w:lang w:eastAsia="vi-VN"/>
+        </w:rPr>
+      </w:pPr>
+      <w:r>
+        <w:rPr>
+          <w:rFonts w:ascii="Consolas" w:eastAsia="Times New Roman" w:hAnsi="Consolas" w:cs="Times New Roman"/>
+          <w:sz w:val="21"/>
+          <w:szCs w:val="21"/>
+          <w:lang w:eastAsia="vi-VN"/>
+        </w:rPr>
+        <w:t>                if (Mang[i] == x)</w:t>
+      </w:r>
+    </w:p>
+    <w:p>
+      <w:pPr>
+        <w:spacing w:after="0" w:line="285" w:lineRule="atLeast"/>
+        <w:rPr>
+          <w:rFonts w:ascii="Consolas" w:eastAsia="Times New Roman" w:hAnsi="Consolas" w:cs="Times New Roman"/>
+          <w:sz w:val="21"/>
+          <w:szCs w:val="21"/>
+          <w:lang w:eastAsia="vi-VN"/>
+        </w:rPr>
+      </w:pPr>
+      <w:r>
+        <w:rPr>
+          <w:rFonts w:ascii="Consolas" w:eastAsia="Times New Roman" w:hAnsi="Consolas" w:cs="Times New Roman"/>
+          <w:sz w:val="21"/>
+          <w:szCs w:val="21"/>
+          <w:lang w:eastAsia="vi-VN"/>
+        </w:rPr>
+        <w:t>                {</w:t>
+      </w:r>
+    </w:p>
+    <w:p>
+      <w:pPr>
+        <w:spacing w:after="0" w:line="285" w:lineRule="atLeast"/>
+        <w:rPr>
+          <w:rFonts w:ascii="Consolas" w:eastAsia="Times New Roman" w:hAnsi="Consolas" w:cs="Times New Roman"/>
+          <w:sz w:val="21"/>
+          <w:szCs w:val="21"/>
+          <w:lang w:eastAsia="vi-VN"/>
+        </w:rPr>
+      </w:pPr>
+      <w:r>
+        <w:rPr>
+          <w:rFonts w:ascii="Consolas" w:eastAsia="Times New Roman" w:hAnsi="Consolas" w:cs="Times New Roman"/>
+          <w:sz w:val="21"/>
+          <w:szCs w:val="21"/>
+          <w:lang w:eastAsia="vi-VN"/>
+        </w:rPr>
+        <w:t>                    return i;</w:t>
+      </w:r>
+    </w:p>
+    <w:p>
+      <w:pPr>
+        <w:spacing w:after="0" w:line="285" w:lineRule="atLeast"/>
+        <w:rPr>
+          <w:rFonts w:ascii="Consolas" w:eastAsia="Times New Roman" w:hAnsi="Consolas" w:cs="Times New Roman"/>
+          <w:sz w:val="21"/>
+          <w:szCs w:val="21"/>
+          <w:lang w:eastAsia="vi-VN"/>
+        </w:rPr>
+      </w:pPr>
+      <w:r>
+        <w:rPr>
+          <w:rFonts w:ascii="Consolas" w:eastAsia="Times New Roman" w:hAnsi="Consolas" w:cs="Times New Roman"/>
+          <w:sz w:val="21"/>
+          <w:szCs w:val="21"/>
+          <w:lang w:eastAsia="vi-VN"/>
+        </w:rPr>
+        <w:t>                }</w:t>
+      </w:r>
+    </w:p>
+    <w:p>
+      <w:pPr>
+        <w:spacing w:after="0" w:line="285" w:lineRule="atLeast"/>
+        <w:rPr>
+          <w:rFonts w:ascii="Consolas" w:eastAsia="Times New Roman" w:hAnsi="Consolas" w:cs="Times New Roman"/>
+          <w:sz w:val="21"/>
+          <w:szCs w:val="21"/>
+          <w:lang w:eastAsia="vi-VN"/>
+        </w:rPr>
+      </w:pPr>
+      <w:r>
+        <w:rPr>
+          <w:rFonts w:ascii="Consolas" w:eastAsia="Times New Roman" w:hAnsi="Consolas" w:cs="Times New Roman"/>
+          <w:sz w:val="21"/>
+          <w:szCs w:val="21"/>
+          <w:lang w:eastAsia="vi-VN"/>
+        </w:rPr>
+        <w:t>            }</w:t>
+      </w:r>
+    </w:p>
+    <w:p>
+      <w:pPr>
+        <w:spacing w:after="0" w:line="285" w:lineRule="atLeast"/>
+        <w:rPr>
+          <w:rFonts w:ascii="Consolas" w:eastAsia="Times New Roman" w:hAnsi="Consolas" w:cs="Times New Roman"/>
+          <w:sz w:val="21"/>
+          <w:szCs w:val="21"/>
+          <w:lang w:eastAsia="vi-VN"/>
+        </w:rPr>
+      </w:pPr>
+      <w:r>
+        <w:rPr>
+          <w:rFonts w:ascii="Consolas" w:eastAsia="Times New Roman" w:hAnsi="Consolas" w:cs="Times New Roman"/>
+          <w:sz w:val="21"/>
+          <w:szCs w:val="21"/>
+          <w:lang w:eastAsia="vi-VN"/>
+        </w:rPr>
+        <w:t>            return -1;</w:t>
+      </w:r>
+    </w:p>
+    <w:p>
+      <w:pPr>
+        <w:spacing w:after="0" w:line="285" w:lineRule="atLeast"/>
+        <w:rPr>
+          <w:rFonts w:ascii="Consolas" w:eastAsia="Times New Roman" w:hAnsi="Consolas" w:cs="Times New Roman"/>
+          <w:sz w:val="21"/>
+          <w:szCs w:val="21"/>
+          <w:lang w:eastAsia="vi-VN"/>
+        </w:rPr>
+      </w:pPr>
+      <w:r>
+        <w:rPr>
+          <w:rFonts w:ascii="Consolas" w:eastAsia="Times New Roman" w:hAnsi="Consolas" w:cs="Times New Roman"/>
+          <w:sz w:val="21"/>
+          <w:szCs w:val="21"/>
+          <w:lang w:eastAsia="vi-VN"/>
+        </w:rPr>
+        <w:t>        }</w:t>
+      </w:r>
+    </w:p>
+    <w:p>
+      <w:pPr>
+        <w:spacing w:after="0" w:line="285" w:lineRule="atLeast"/>
+        <w:rPr>
+          <w:rFonts w:ascii="Consolas" w:eastAsia="Times New Roman" w:hAnsi="Consolas" w:cs="Times New Roman"/>
+          <w:sz w:val="21"/>
+          <w:szCs w:val="21"/>
+          <w:lang w:eastAsia="vi-VN"/>
+        </w:rPr>
+      </w:pPr>
+      <w:r>
+        <w:rPr>
+          <w:rFonts w:ascii="Consolas" w:eastAsia="Times New Roman" w:hAnsi="Consolas" w:cs="Times New Roman"/>
+          <w:sz w:val="21"/>
+          <w:szCs w:val="21"/>
+          <w:lang w:eastAsia="vi-VN"/>
+        </w:rPr>
+        <w:t>        public </w:t>
       </w:r>
       <w:r>
         <w:rPr>
@@ -2627,187 +2725,7 @@
           <w:szCs w:val="21"/>
           <w:lang w:eastAsia="vi-VN"/>
         </w:rPr>
-        <w:t> i = 0; i &lt; Mang.Length; i++)</w:t>
-      </w:r>
-    </w:p>
-    <w:p>
-      <w:pPr>
-        <w:spacing w:after="0" w:line="285" w:lineRule="atLeast"/>
-        <w:rPr>
-          <w:rFonts w:ascii="Consolas" w:eastAsia="Times New Roman" w:hAnsi="Consolas" w:cs="Times New Roman"/>
-          <w:sz w:val="21"/>
-          <w:szCs w:val="21"/>
-          <w:lang w:eastAsia="vi-VN"/>
-        </w:rPr>
-      </w:pPr>
-      <w:r>
-        <w:rPr>
-          <w:rFonts w:ascii="Consolas" w:eastAsia="Times New Roman" w:hAnsi="Consolas" w:cs="Times New Roman"/>
-          <w:sz w:val="21"/>
-          <w:szCs w:val="21"/>
-          <w:lang w:eastAsia="vi-VN"/>
-        </w:rPr>
-        <w:t>            {</w:t>
-      </w:r>
-    </w:p>
-    <w:p>
-      <w:pPr>
-        <w:spacing w:after="0" w:line="285" w:lineRule="atLeast"/>
-        <w:rPr>
-          <w:rFonts w:ascii="Consolas" w:eastAsia="Times New Roman" w:hAnsi="Consolas" w:cs="Times New Roman"/>
-          <w:sz w:val="21"/>
-          <w:szCs w:val="21"/>
-          <w:lang w:eastAsia="vi-VN"/>
-        </w:rPr>
-      </w:pPr>
-      <w:r>
-        <w:rPr>
-          <w:rFonts w:ascii="Consolas" w:eastAsia="Times New Roman" w:hAnsi="Consolas" w:cs="Times New Roman"/>
-          <w:sz w:val="21"/>
-          <w:szCs w:val="21"/>
-          <w:lang w:eastAsia="vi-VN"/>
-        </w:rPr>
-        <w:t>                if (Mang[i] == number_being_find)</w:t>
-      </w:r>
-    </w:p>
-    <w:p>
-      <w:pPr>
-        <w:spacing w:after="0" w:line="285" w:lineRule="atLeast"/>
-        <w:rPr>
-          <w:rFonts w:ascii="Consolas" w:eastAsia="Times New Roman" w:hAnsi="Consolas" w:cs="Times New Roman"/>
-          <w:sz w:val="21"/>
-          <w:szCs w:val="21"/>
-          <w:lang w:eastAsia="vi-VN"/>
-        </w:rPr>
-      </w:pPr>
-      <w:r>
-        <w:rPr>
-          <w:rFonts w:ascii="Consolas" w:eastAsia="Times New Roman" w:hAnsi="Consolas" w:cs="Times New Roman"/>
-          <w:sz w:val="21"/>
-          <w:szCs w:val="21"/>
-          <w:lang w:eastAsia="vi-VN"/>
-        </w:rPr>
-        <w:t>                {</w:t>
-      </w:r>
-    </w:p>
-    <w:p>
-      <w:pPr>
-        <w:spacing w:after="0" w:line="285" w:lineRule="atLeast"/>
-        <w:rPr>
-          <w:rFonts w:ascii="Consolas" w:eastAsia="Times New Roman" w:hAnsi="Consolas" w:cs="Times New Roman"/>
-          <w:sz w:val="21"/>
-          <w:szCs w:val="21"/>
-          <w:lang w:eastAsia="vi-VN"/>
-        </w:rPr>
-      </w:pPr>
-      <w:r>
-        <w:rPr>
-          <w:rFonts w:ascii="Consolas" w:eastAsia="Times New Roman" w:hAnsi="Consolas" w:cs="Times New Roman"/>
-          <w:sz w:val="21"/>
-          <w:szCs w:val="21"/>
-          <w:lang w:eastAsia="vi-VN"/>
-        </w:rPr>
-        <w:t>                    return i + 1;</w:t>
-      </w:r>
-    </w:p>
-    <w:p>
-      <w:pPr>
-        <w:spacing w:after="0" w:line="285" w:lineRule="atLeast"/>
-        <w:rPr>
-          <w:rFonts w:ascii="Consolas" w:eastAsia="Times New Roman" w:hAnsi="Consolas" w:cs="Times New Roman"/>
-          <w:sz w:val="21"/>
-          <w:szCs w:val="21"/>
-          <w:lang w:eastAsia="vi-VN"/>
-        </w:rPr>
-      </w:pPr>
-      <w:r>
-        <w:rPr>
-          <w:rFonts w:ascii="Consolas" w:eastAsia="Times New Roman" w:hAnsi="Consolas" w:cs="Times New Roman"/>
-          <w:sz w:val="21"/>
-          <w:szCs w:val="21"/>
-          <w:lang w:eastAsia="vi-VN"/>
-        </w:rPr>
-        <w:t>                }</w:t>
-      </w:r>
-    </w:p>
-    <w:p>
-      <w:pPr>
-        <w:spacing w:after="0" w:line="285" w:lineRule="atLeast"/>
-        <w:rPr>
-          <w:rFonts w:ascii="Consolas" w:eastAsia="Times New Roman" w:hAnsi="Consolas" w:cs="Times New Roman"/>
-          <w:sz w:val="21"/>
-          <w:szCs w:val="21"/>
-          <w:lang w:eastAsia="vi-VN"/>
-        </w:rPr>
-      </w:pPr>
-      <w:r>
-        <w:rPr>
-          <w:rFonts w:ascii="Consolas" w:eastAsia="Times New Roman" w:hAnsi="Consolas" w:cs="Times New Roman"/>
-          <w:sz w:val="21"/>
-          <w:szCs w:val="21"/>
-          <w:lang w:eastAsia="vi-VN"/>
-        </w:rPr>
-        <w:t>            }</w:t>
-      </w:r>
-    </w:p>
-    <w:p>
-      <w:pPr>
-        <w:spacing w:after="0" w:line="285" w:lineRule="atLeast"/>
-        <w:rPr>
-          <w:rFonts w:ascii="Consolas" w:eastAsia="Times New Roman" w:hAnsi="Consolas" w:cs="Times New Roman"/>
-          <w:sz w:val="21"/>
-          <w:szCs w:val="21"/>
-          <w:lang w:eastAsia="vi-VN"/>
-        </w:rPr>
-      </w:pPr>
-      <w:r>
-        <w:rPr>
-          <w:rFonts w:ascii="Consolas" w:eastAsia="Times New Roman" w:hAnsi="Consolas" w:cs="Times New Roman"/>
-          <w:sz w:val="21"/>
-          <w:szCs w:val="21"/>
-          <w:lang w:eastAsia="vi-VN"/>
-        </w:rPr>
-        <w:t>            return Mang.Length;</w:t>
-      </w:r>
-    </w:p>
-    <w:p>
-      <w:pPr>
-        <w:spacing w:after="0" w:line="285" w:lineRule="atLeast"/>
-        <w:rPr>
-          <w:rFonts w:ascii="Consolas" w:eastAsia="Times New Roman" w:hAnsi="Consolas" w:cs="Times New Roman"/>
-          <w:sz w:val="21"/>
-          <w:szCs w:val="21"/>
-          <w:lang w:eastAsia="vi-VN"/>
-        </w:rPr>
-      </w:pPr>
-      <w:r>
-        <w:rPr>
-          <w:rFonts w:ascii="Consolas" w:eastAsia="Times New Roman" w:hAnsi="Consolas" w:cs="Times New Roman"/>
-          <w:sz w:val="21"/>
-          <w:szCs w:val="21"/>
-          <w:lang w:eastAsia="vi-VN"/>
-        </w:rPr>
-        <w:t>        }</w:t>
-      </w:r>
-    </w:p>
-    <w:p>
-      <w:pPr>
-        <w:spacing w:after="0" w:line="285" w:lineRule="atLeast"/>
-        <w:rPr>
-          <w:rFonts w:ascii="Consolas" w:eastAsia="Times New Roman" w:hAnsi="Consolas" w:cs="Times New Roman"/>
-          <w:sz w:val="21"/>
-          <w:szCs w:val="21"/>
-          <w:lang w:eastAsia="vi-VN"/>
-        </w:rPr>
-      </w:pPr>
-      <w:r>
-        <w:rPr>
-          <w:rFonts w:ascii="Consolas" w:eastAsia="Times New Roman" w:hAnsi="Consolas" w:cs="Times New Roman"/>
-          <w:sz w:val="21"/>
-          <w:szCs w:val="21"/>
-          <w:lang w:eastAsia="vi-VN"/>
-        </w:rPr>
-        <w:t>        public </w:t>
+        <w:t> CountLinearSearchSteps(</w:t>
       </w:r>
       <w:r>
         <w:rPr>
@@ -2827,7 +2745,7 @@
           <w:szCs w:val="21"/>
           <w:lang w:eastAsia="vi-VN"/>
         </w:rPr>
-        <w:t> CountBinarySearchSteps(</w:t>
+        <w:t> </w:t>
       </w:r>
       <w:r>
         <w:rPr>
@@ -2838,16 +2756,56 @@
           <w:szCs w:val="21"/>
           <w:lang w:eastAsia="vi-VN"/>
         </w:rPr>
-        <w:t>int</w:t>
-      </w:r>
-      <w:r>
-        <w:rPr>
-          <w:rFonts w:ascii="Consolas" w:eastAsia="Times New Roman" w:hAnsi="Consolas" w:cs="Times New Roman"/>
-          <w:sz w:val="21"/>
-          <w:szCs w:val="21"/>
-          <w:lang w:eastAsia="vi-VN"/>
-        </w:rPr>
-        <w:t> </w:t>
+        <w:t>number_being_find</w:t>
+      </w:r>
+      <w:r>
+        <w:rPr>
+          <w:rFonts w:ascii="Consolas" w:eastAsia="Times New Roman" w:hAnsi="Consolas" w:cs="Times New Roman"/>
+          <w:sz w:val="21"/>
+          <w:szCs w:val="21"/>
+          <w:lang w:eastAsia="vi-VN"/>
+        </w:rPr>
+        <w:t>)        //Đếm số lần thực hiện tìm kiếm theo phương pháp tuần tự</w:t>
+      </w:r>
+    </w:p>
+    <w:p>
+      <w:pPr>
+        <w:spacing w:after="0" w:line="285" w:lineRule="atLeast"/>
+        <w:rPr>
+          <w:rFonts w:ascii="Consolas" w:eastAsia="Times New Roman" w:hAnsi="Consolas" w:cs="Times New Roman"/>
+          <w:sz w:val="21"/>
+          <w:szCs w:val="21"/>
+          <w:lang w:eastAsia="vi-VN"/>
+        </w:rPr>
+      </w:pPr>
+      <w:r>
+        <w:rPr>
+          <w:rFonts w:ascii="Consolas" w:eastAsia="Times New Roman" w:hAnsi="Consolas" w:cs="Times New Roman"/>
+          <w:sz w:val="21"/>
+          <w:szCs w:val="21"/>
+          <w:lang w:eastAsia="vi-VN"/>
+        </w:rPr>
+        <w:t>        {</w:t>
+      </w:r>
+    </w:p>
+    <w:p>
+      <w:pPr>
+        <w:spacing w:after="0" w:line="285" w:lineRule="atLeast"/>
+        <w:rPr>
+          <w:rFonts w:ascii="Consolas" w:eastAsia="Times New Roman" w:hAnsi="Consolas" w:cs="Times New Roman"/>
+          <w:sz w:val="21"/>
+          <w:szCs w:val="21"/>
+          <w:lang w:eastAsia="vi-VN"/>
+        </w:rPr>
+      </w:pPr>
+      <w:r>
+        <w:rPr>
+          <w:rFonts w:ascii="Consolas" w:eastAsia="Times New Roman" w:hAnsi="Consolas" w:cs="Times New Roman"/>
+          <w:sz w:val="21"/>
+          <w:szCs w:val="21"/>
+          <w:lang w:eastAsia="vi-VN"/>
+        </w:rPr>
+        <w:t>            for (</w:t>
       </w:r>
       <w:r>
         <w:rPr>
@@ -2858,56 +2816,196 @@
           <w:szCs w:val="21"/>
           <w:lang w:eastAsia="vi-VN"/>
         </w:rPr>
-        <w:t>number_being_find</w:t>
-      </w:r>
-      <w:r>
-        <w:rPr>
-          <w:rFonts w:ascii="Consolas" w:eastAsia="Times New Roman" w:hAnsi="Consolas" w:cs="Times New Roman"/>
-          <w:sz w:val="21"/>
-          <w:szCs w:val="21"/>
-          <w:lang w:eastAsia="vi-VN"/>
-        </w:rPr>
-        <w:t>)        //Đếm số lần thực hiện tìm kiếm theo phương pháp nhị phân</w:t>
-      </w:r>
-    </w:p>
-    <w:p>
-      <w:pPr>
-        <w:spacing w:after="0" w:line="285" w:lineRule="atLeast"/>
-        <w:rPr>
-          <w:rFonts w:ascii="Consolas" w:eastAsia="Times New Roman" w:hAnsi="Consolas" w:cs="Times New Roman"/>
-          <w:sz w:val="21"/>
-          <w:szCs w:val="21"/>
-          <w:lang w:eastAsia="vi-VN"/>
-        </w:rPr>
-      </w:pPr>
-      <w:r>
-        <w:rPr>
-          <w:rFonts w:ascii="Consolas" w:eastAsia="Times New Roman" w:hAnsi="Consolas" w:cs="Times New Roman"/>
-          <w:sz w:val="21"/>
-          <w:szCs w:val="21"/>
-          <w:lang w:eastAsia="vi-VN"/>
-        </w:rPr>
-        <w:t>        {</w:t>
-      </w:r>
-    </w:p>
-    <w:p>
-      <w:pPr>
-        <w:spacing w:after="0" w:line="285" w:lineRule="atLeast"/>
-        <w:rPr>
-          <w:rFonts w:ascii="Consolas" w:eastAsia="Times New Roman" w:hAnsi="Consolas" w:cs="Times New Roman"/>
-          <w:sz w:val="21"/>
-          <w:szCs w:val="21"/>
-          <w:lang w:eastAsia="vi-VN"/>
-        </w:rPr>
-      </w:pPr>
-      <w:r>
-        <w:rPr>
-          <w:rFonts w:ascii="Consolas" w:eastAsia="Times New Roman" w:hAnsi="Consolas" w:cs="Times New Roman"/>
-          <w:sz w:val="21"/>
-          <w:szCs w:val="21"/>
-          <w:lang w:eastAsia="vi-VN"/>
-        </w:rPr>
-        <w:t>            </w:t>
+        <w:t>int</w:t>
+      </w:r>
+      <w:r>
+        <w:rPr>
+          <w:rFonts w:ascii="Consolas" w:eastAsia="Times New Roman" w:hAnsi="Consolas" w:cs="Times New Roman"/>
+          <w:sz w:val="21"/>
+          <w:szCs w:val="21"/>
+          <w:lang w:eastAsia="vi-VN"/>
+        </w:rPr>
+        <w:t> i = 0; i &lt; Mang.Length; i++)</w:t>
+      </w:r>
+    </w:p>
+    <w:p>
+      <w:pPr>
+        <w:spacing w:after="0" w:line="285" w:lineRule="atLeast"/>
+        <w:rPr>
+          <w:rFonts w:ascii="Consolas" w:eastAsia="Times New Roman" w:hAnsi="Consolas" w:cs="Times New Roman"/>
+          <w:sz w:val="21"/>
+          <w:szCs w:val="21"/>
+          <w:lang w:eastAsia="vi-VN"/>
+        </w:rPr>
+      </w:pPr>
+      <w:r>
+        <w:rPr>
+          <w:rFonts w:ascii="Consolas" w:eastAsia="Times New Roman" w:hAnsi="Consolas" w:cs="Times New Roman"/>
+          <w:sz w:val="21"/>
+          <w:szCs w:val="21"/>
+          <w:lang w:eastAsia="vi-VN"/>
+        </w:rPr>
+        <w:t>            {</w:t>
+      </w:r>
+    </w:p>
+    <w:p>
+      <w:pPr>
+        <w:spacing w:after="0" w:line="285" w:lineRule="atLeast"/>
+        <w:rPr>
+          <w:rFonts w:ascii="Consolas" w:eastAsia="Times New Roman" w:hAnsi="Consolas" w:cs="Times New Roman"/>
+          <w:sz w:val="21"/>
+          <w:szCs w:val="21"/>
+          <w:lang w:eastAsia="vi-VN"/>
+        </w:rPr>
+      </w:pPr>
+      <w:r>
+        <w:rPr>
+          <w:rFonts w:ascii="Consolas" w:eastAsia="Times New Roman" w:hAnsi="Consolas" w:cs="Times New Roman"/>
+          <w:sz w:val="21"/>
+          <w:szCs w:val="21"/>
+          <w:lang w:eastAsia="vi-VN"/>
+        </w:rPr>
+        <w:t>                if (Mang[i] == number_being_find)</w:t>
+      </w:r>
+    </w:p>
+    <w:p>
+      <w:pPr>
+        <w:spacing w:after="0" w:line="285" w:lineRule="atLeast"/>
+        <w:rPr>
+          <w:rFonts w:ascii="Consolas" w:eastAsia="Times New Roman" w:hAnsi="Consolas" w:cs="Times New Roman"/>
+          <w:sz w:val="21"/>
+          <w:szCs w:val="21"/>
+          <w:lang w:eastAsia="vi-VN"/>
+        </w:rPr>
+      </w:pPr>
+      <w:r>
+        <w:rPr>
+          <w:rFonts w:ascii="Consolas" w:eastAsia="Times New Roman" w:hAnsi="Consolas" w:cs="Times New Roman"/>
+          <w:sz w:val="21"/>
+          <w:szCs w:val="21"/>
+          <w:lang w:eastAsia="vi-VN"/>
+        </w:rPr>
+        <w:t>                {</w:t>
+      </w:r>
+    </w:p>
+    <w:p>
+      <w:pPr>
+        <w:spacing w:after="0" w:line="285" w:lineRule="atLeast"/>
+        <w:rPr>
+          <w:rFonts w:ascii="Consolas" w:eastAsia="Times New Roman" w:hAnsi="Consolas" w:cs="Times New Roman"/>
+          <w:sz w:val="21"/>
+          <w:szCs w:val="21"/>
+          <w:lang w:eastAsia="vi-VN"/>
+        </w:rPr>
+      </w:pPr>
+      <w:r>
+        <w:rPr>
+          <w:rFonts w:ascii="Consolas" w:eastAsia="Times New Roman" w:hAnsi="Consolas" w:cs="Times New Roman"/>
+          <w:sz w:val="21"/>
+          <w:szCs w:val="21"/>
+          <w:lang w:eastAsia="vi-VN"/>
+        </w:rPr>
+        <w:t>                    return i + 1;</w:t>
+      </w:r>
+    </w:p>
+    <w:p>
+      <w:pPr>
+        <w:spacing w:after="0" w:line="285" w:lineRule="atLeast"/>
+        <w:rPr>
+          <w:rFonts w:ascii="Consolas" w:eastAsia="Times New Roman" w:hAnsi="Consolas" w:cs="Times New Roman"/>
+          <w:sz w:val="21"/>
+          <w:szCs w:val="21"/>
+          <w:lang w:eastAsia="vi-VN"/>
+        </w:rPr>
+      </w:pPr>
+      <w:r>
+        <w:rPr>
+          <w:rFonts w:ascii="Consolas" w:eastAsia="Times New Roman" w:hAnsi="Consolas" w:cs="Times New Roman"/>
+          <w:sz w:val="21"/>
+          <w:szCs w:val="21"/>
+          <w:lang w:eastAsia="vi-VN"/>
+        </w:rPr>
+        <w:t>                }</w:t>
+      </w:r>
+    </w:p>
+    <w:p>
+      <w:pPr>
+        <w:spacing w:after="0" w:line="285" w:lineRule="atLeast"/>
+        <w:rPr>
+          <w:rFonts w:ascii="Consolas" w:eastAsia="Times New Roman" w:hAnsi="Consolas" w:cs="Times New Roman"/>
+          <w:sz w:val="21"/>
+          <w:szCs w:val="21"/>
+          <w:lang w:eastAsia="vi-VN"/>
+        </w:rPr>
+      </w:pPr>
+      <w:r>
+        <w:rPr>
+          <w:rFonts w:ascii="Consolas" w:eastAsia="Times New Roman" w:hAnsi="Consolas" w:cs="Times New Roman"/>
+          <w:sz w:val="21"/>
+          <w:szCs w:val="21"/>
+          <w:lang w:eastAsia="vi-VN"/>
+        </w:rPr>
+        <w:t>            }</w:t>
+      </w:r>
+    </w:p>
+    <w:p>
+      <w:pPr>
+        <w:spacing w:after="0" w:line="285" w:lineRule="atLeast"/>
+        <w:rPr>
+          <w:rFonts w:ascii="Consolas" w:eastAsia="Times New Roman" w:hAnsi="Consolas" w:cs="Times New Roman"/>
+          <w:sz w:val="21"/>
+          <w:szCs w:val="21"/>
+          <w:lang w:eastAsia="vi-VN"/>
+        </w:rPr>
+      </w:pPr>
+      <w:r>
+        <w:rPr>
+          <w:rFonts w:ascii="Consolas" w:eastAsia="Times New Roman" w:hAnsi="Consolas" w:cs="Times New Roman"/>
+          <w:sz w:val="21"/>
+          <w:szCs w:val="21"/>
+          <w:lang w:eastAsia="vi-VN"/>
+        </w:rPr>
+        <w:t>            return Mang.Length;</w:t>
+      </w:r>
+    </w:p>
+    <w:p>
+      <w:pPr>
+        <w:spacing w:after="0" w:line="285" w:lineRule="atLeast"/>
+        <w:rPr>
+          <w:rFonts w:ascii="Consolas" w:eastAsia="Times New Roman" w:hAnsi="Consolas" w:cs="Times New Roman"/>
+          <w:sz w:val="21"/>
+          <w:szCs w:val="21"/>
+          <w:lang w:eastAsia="vi-VN"/>
+        </w:rPr>
+      </w:pPr>
+      <w:r>
+        <w:rPr>
+          <w:rFonts w:ascii="Consolas" w:eastAsia="Times New Roman" w:hAnsi="Consolas" w:cs="Times New Roman"/>
+          <w:sz w:val="21"/>
+          <w:szCs w:val="21"/>
+          <w:lang w:eastAsia="vi-VN"/>
+        </w:rPr>
+        <w:t>        }</w:t>
+      </w:r>
+    </w:p>
+    <w:p>
+      <w:pPr>
+        <w:spacing w:after="0" w:line="285" w:lineRule="atLeast"/>
+        <w:rPr>
+          <w:rFonts w:ascii="Consolas" w:eastAsia="Times New Roman" w:hAnsi="Consolas" w:cs="Times New Roman"/>
+          <w:sz w:val="21"/>
+          <w:szCs w:val="21"/>
+          <w:lang w:eastAsia="vi-VN"/>
+        </w:rPr>
+      </w:pPr>
+      <w:r>
+        <w:rPr>
+          <w:rFonts w:ascii="Consolas" w:eastAsia="Times New Roman" w:hAnsi="Consolas" w:cs="Times New Roman"/>
+          <w:sz w:val="21"/>
+          <w:szCs w:val="21"/>
+          <w:lang w:eastAsia="vi-VN"/>
+        </w:rPr>
+        <w:t>        public </w:t>
       </w:r>
       <w:r>
         <w:rPr>
@@ -2927,27 +3025,7 @@
           <w:szCs w:val="21"/>
           <w:lang w:eastAsia="vi-VN"/>
         </w:rPr>
-        <w:t> left = 0;</w:t>
-      </w:r>
-    </w:p>
-    <w:p>
-      <w:pPr>
-        <w:spacing w:after="0" w:line="285" w:lineRule="atLeast"/>
-        <w:rPr>
-          <w:rFonts w:ascii="Consolas" w:eastAsia="Times New Roman" w:hAnsi="Consolas" w:cs="Times New Roman"/>
-          <w:sz w:val="21"/>
-          <w:szCs w:val="21"/>
-          <w:lang w:eastAsia="vi-VN"/>
-        </w:rPr>
-      </w:pPr>
-      <w:r>
-        <w:rPr>
-          <w:rFonts w:ascii="Consolas" w:eastAsia="Times New Roman" w:hAnsi="Consolas" w:cs="Times New Roman"/>
-          <w:sz w:val="21"/>
-          <w:szCs w:val="21"/>
-          <w:lang w:eastAsia="vi-VN"/>
-        </w:rPr>
-        <w:t>            </w:t>
+        <w:t> CountBinarySearchSteps(</w:t>
       </w:r>
       <w:r>
         <w:rPr>
@@ -2967,27 +3045,7 @@
           <w:szCs w:val="21"/>
           <w:lang w:eastAsia="vi-VN"/>
         </w:rPr>
-        <w:t> right = Mang.Length - 1;</w:t>
-      </w:r>
-    </w:p>
-    <w:p>
-      <w:pPr>
-        <w:spacing w:after="0" w:line="285" w:lineRule="atLeast"/>
-        <w:rPr>
-          <w:rFonts w:ascii="Consolas" w:eastAsia="Times New Roman" w:hAnsi="Consolas" w:cs="Times New Roman"/>
-          <w:sz w:val="21"/>
-          <w:szCs w:val="21"/>
-          <w:lang w:eastAsia="vi-VN"/>
-        </w:rPr>
-      </w:pPr>
-      <w:r>
-        <w:rPr>
-          <w:rFonts w:ascii="Consolas" w:eastAsia="Times New Roman" w:hAnsi="Consolas" w:cs="Times New Roman"/>
-          <w:sz w:val="21"/>
-          <w:szCs w:val="21"/>
-          <w:lang w:eastAsia="vi-VN"/>
-        </w:rPr>
-        <w:t>            </w:t>
+        <w:t> </w:t>
       </w:r>
       <w:r>
         <w:rPr>
@@ -2998,16 +3056,36 @@
           <w:szCs w:val="21"/>
           <w:lang w:eastAsia="vi-VN"/>
         </w:rPr>
-        <w:t>int</w:t>
-      </w:r>
-      <w:r>
-        <w:rPr>
-          <w:rFonts w:ascii="Consolas" w:eastAsia="Times New Roman" w:hAnsi="Consolas" w:cs="Times New Roman"/>
-          <w:sz w:val="21"/>
-          <w:szCs w:val="21"/>
-          <w:lang w:eastAsia="vi-VN"/>
-        </w:rPr>
-        <w:t> mid;</w:t>
+        <w:t>number_being_find</w:t>
+      </w:r>
+      <w:r>
+        <w:rPr>
+          <w:rFonts w:ascii="Consolas" w:eastAsia="Times New Roman" w:hAnsi="Consolas" w:cs="Times New Roman"/>
+          <w:sz w:val="21"/>
+          <w:szCs w:val="21"/>
+          <w:lang w:eastAsia="vi-VN"/>
+        </w:rPr>
+        <w:t>)        //Đếm số lần thực hiện tìm kiếm theo phương pháp nhị phân</w:t>
+      </w:r>
+    </w:p>
+    <w:p>
+      <w:pPr>
+        <w:spacing w:after="0" w:line="285" w:lineRule="atLeast"/>
+        <w:rPr>
+          <w:rFonts w:ascii="Consolas" w:eastAsia="Times New Roman" w:hAnsi="Consolas" w:cs="Times New Roman"/>
+          <w:sz w:val="21"/>
+          <w:szCs w:val="21"/>
+          <w:lang w:eastAsia="vi-VN"/>
+        </w:rPr>
+      </w:pPr>
+      <w:r>
+        <w:rPr>
+          <w:rFonts w:ascii="Consolas" w:eastAsia="Times New Roman" w:hAnsi="Consolas" w:cs="Times New Roman"/>
+          <w:sz w:val="21"/>
+          <w:szCs w:val="21"/>
+          <w:lang w:eastAsia="vi-VN"/>
+        </w:rPr>
+        <w:t>        {</w:t>
       </w:r>
     </w:p>
     <w:p>
@@ -3047,407 +3125,27 @@
           <w:szCs w:val="21"/>
           <w:lang w:eastAsia="vi-VN"/>
         </w:rPr>
-        <w:t> found = 0;</w:t>
-      </w:r>
-    </w:p>
-    <w:p>
-      <w:pPr>
-        <w:spacing w:after="0" w:line="285" w:lineRule="atLeast"/>
-        <w:rPr>
-          <w:rFonts w:ascii="Consolas" w:eastAsia="Times New Roman" w:hAnsi="Consolas" w:cs="Times New Roman"/>
-          <w:sz w:val="21"/>
-          <w:szCs w:val="21"/>
-          <w:lang w:eastAsia="vi-VN"/>
-        </w:rPr>
-      </w:pPr>
-      <w:r>
-        <w:rPr>
-          <w:rFonts w:ascii="Consolas" w:eastAsia="Times New Roman" w:hAnsi="Consolas" w:cs="Times New Roman"/>
-          <w:sz w:val="21"/>
-          <w:szCs w:val="21"/>
-          <w:lang w:eastAsia="vi-VN"/>
-        </w:rPr>
-        <w:t>            while (left &lt;= right)</w:t>
-      </w:r>
-    </w:p>
-    <w:p>
-      <w:pPr>
-        <w:spacing w:after="0" w:line="285" w:lineRule="atLeast"/>
-        <w:rPr>
-          <w:rFonts w:ascii="Consolas" w:eastAsia="Times New Roman" w:hAnsi="Consolas" w:cs="Times New Roman"/>
-          <w:sz w:val="21"/>
-          <w:szCs w:val="21"/>
-          <w:lang w:eastAsia="vi-VN"/>
-        </w:rPr>
-      </w:pPr>
-      <w:r>
-        <w:rPr>
-          <w:rFonts w:ascii="Consolas" w:eastAsia="Times New Roman" w:hAnsi="Consolas" w:cs="Times New Roman"/>
-          <w:sz w:val="21"/>
-          <w:szCs w:val="21"/>
-          <w:lang w:eastAsia="vi-VN"/>
-        </w:rPr>
-        <w:t>            {</w:t>
-      </w:r>
-    </w:p>
-    <w:p>
-      <w:pPr>
-        <w:spacing w:after="0" w:line="285" w:lineRule="atLeast"/>
-        <w:rPr>
-          <w:rFonts w:ascii="Consolas" w:eastAsia="Times New Roman" w:hAnsi="Consolas" w:cs="Times New Roman"/>
-          <w:sz w:val="21"/>
-          <w:szCs w:val="21"/>
-          <w:lang w:eastAsia="vi-VN"/>
-        </w:rPr>
-      </w:pPr>
-      <w:r>
-        <w:rPr>
-          <w:rFonts w:ascii="Consolas" w:eastAsia="Times New Roman" w:hAnsi="Consolas" w:cs="Times New Roman"/>
-          <w:sz w:val="21"/>
-          <w:szCs w:val="21"/>
-          <w:lang w:eastAsia="vi-VN"/>
-        </w:rPr>
-        <w:t>                mid = (left + right) / 2;</w:t>
-      </w:r>
-    </w:p>
-    <w:p>
-      <w:pPr>
-        <w:spacing w:after="0" w:line="285" w:lineRule="atLeast"/>
-        <w:rPr>
-          <w:rFonts w:ascii="Consolas" w:eastAsia="Times New Roman" w:hAnsi="Consolas" w:cs="Times New Roman"/>
-          <w:sz w:val="21"/>
-          <w:szCs w:val="21"/>
-          <w:lang w:eastAsia="vi-VN"/>
-        </w:rPr>
-      </w:pPr>
-      <w:r>
-        <w:rPr>
-          <w:rFonts w:ascii="Consolas" w:eastAsia="Times New Roman" w:hAnsi="Consolas" w:cs="Times New Roman"/>
-          <w:sz w:val="21"/>
-          <w:szCs w:val="21"/>
-          <w:lang w:eastAsia="vi-VN"/>
-        </w:rPr>
-        <w:t>                found++;</w:t>
-      </w:r>
-    </w:p>
-    <w:p>
-      <w:pPr>
-        <w:spacing w:after="0" w:line="285" w:lineRule="atLeast"/>
-        <w:rPr>
-          <w:rFonts w:ascii="Consolas" w:eastAsia="Times New Roman" w:hAnsi="Consolas" w:cs="Times New Roman"/>
-          <w:sz w:val="21"/>
-          <w:szCs w:val="21"/>
-          <w:lang w:eastAsia="vi-VN"/>
-        </w:rPr>
-      </w:pPr>
-      <w:r>
-        <w:rPr>
-          <w:rFonts w:ascii="Consolas" w:eastAsia="Times New Roman" w:hAnsi="Consolas" w:cs="Times New Roman"/>
-          <w:sz w:val="21"/>
-          <w:szCs w:val="21"/>
-          <w:lang w:eastAsia="vi-VN"/>
-        </w:rPr>
-        <w:t>                if (Mang[mid] == number_being_find)</w:t>
-      </w:r>
-    </w:p>
-    <w:p>
-      <w:pPr>
-        <w:spacing w:after="0" w:line="285" w:lineRule="atLeast"/>
-        <w:rPr>
-          <w:rFonts w:ascii="Consolas" w:eastAsia="Times New Roman" w:hAnsi="Consolas" w:cs="Times New Roman"/>
-          <w:sz w:val="21"/>
-          <w:szCs w:val="21"/>
-          <w:lang w:eastAsia="vi-VN"/>
-        </w:rPr>
-      </w:pPr>
-      <w:r>
-        <w:rPr>
-          <w:rFonts w:ascii="Consolas" w:eastAsia="Times New Roman" w:hAnsi="Consolas" w:cs="Times New Roman"/>
-          <w:sz w:val="21"/>
-          <w:szCs w:val="21"/>
-          <w:lang w:eastAsia="vi-VN"/>
-        </w:rPr>
-        <w:t>                {</w:t>
-      </w:r>
-    </w:p>
-    <w:p>
-      <w:pPr>
-        <w:spacing w:after="0" w:line="285" w:lineRule="atLeast"/>
-        <w:rPr>
-          <w:rFonts w:ascii="Consolas" w:eastAsia="Times New Roman" w:hAnsi="Consolas" w:cs="Times New Roman"/>
-          <w:sz w:val="21"/>
-          <w:szCs w:val="21"/>
-          <w:lang w:eastAsia="vi-VN"/>
-        </w:rPr>
-      </w:pPr>
-      <w:r>
-        <w:rPr>
-          <w:rFonts w:ascii="Consolas" w:eastAsia="Times New Roman" w:hAnsi="Consolas" w:cs="Times New Roman"/>
-          <w:sz w:val="21"/>
-          <w:szCs w:val="21"/>
-          <w:lang w:eastAsia="vi-VN"/>
-        </w:rPr>
-        <w:t>                    break;</w:t>
-      </w:r>
-    </w:p>
-    <w:p>
-      <w:pPr>
-        <w:spacing w:after="0" w:line="285" w:lineRule="atLeast"/>
-        <w:rPr>
-          <w:rFonts w:ascii="Consolas" w:eastAsia="Times New Roman" w:hAnsi="Consolas" w:cs="Times New Roman"/>
-          <w:sz w:val="21"/>
-          <w:szCs w:val="21"/>
-          <w:lang w:eastAsia="vi-VN"/>
-        </w:rPr>
-      </w:pPr>
-      <w:r>
-        <w:rPr>
-          <w:rFonts w:ascii="Consolas" w:eastAsia="Times New Roman" w:hAnsi="Consolas" w:cs="Times New Roman"/>
-          <w:sz w:val="21"/>
-          <w:szCs w:val="21"/>
-          <w:lang w:eastAsia="vi-VN"/>
-        </w:rPr>
-        <w:t>                }</w:t>
-      </w:r>
-    </w:p>
-    <w:p>
-      <w:pPr>
-        <w:spacing w:after="0" w:line="285" w:lineRule="atLeast"/>
-        <w:rPr>
-          <w:rFonts w:ascii="Consolas" w:eastAsia="Times New Roman" w:hAnsi="Consolas" w:cs="Times New Roman"/>
-          <w:sz w:val="21"/>
-          <w:szCs w:val="21"/>
-          <w:lang w:eastAsia="vi-VN"/>
-        </w:rPr>
-      </w:pPr>
-      <w:r>
-        <w:rPr>
-          <w:rFonts w:ascii="Consolas" w:eastAsia="Times New Roman" w:hAnsi="Consolas" w:cs="Times New Roman"/>
-          <w:sz w:val="21"/>
-          <w:szCs w:val="21"/>
-          <w:lang w:eastAsia="vi-VN"/>
-        </w:rPr>
-        <w:t>                else if (number_being_find &lt; Mang[mid])</w:t>
-      </w:r>
-    </w:p>
-    <w:p>
-      <w:pPr>
-        <w:spacing w:after="0" w:line="285" w:lineRule="atLeast"/>
-        <w:rPr>
-          <w:rFonts w:ascii="Consolas" w:eastAsia="Times New Roman" w:hAnsi="Consolas" w:cs="Times New Roman"/>
-          <w:sz w:val="21"/>
-          <w:szCs w:val="21"/>
-          <w:lang w:eastAsia="vi-VN"/>
-        </w:rPr>
-      </w:pPr>
-      <w:r>
-        <w:rPr>
-          <w:rFonts w:ascii="Consolas" w:eastAsia="Times New Roman" w:hAnsi="Consolas" w:cs="Times New Roman"/>
-          <w:sz w:val="21"/>
-          <w:szCs w:val="21"/>
-          <w:lang w:eastAsia="vi-VN"/>
-        </w:rPr>
-        <w:t>                {</w:t>
-      </w:r>
-    </w:p>
-    <w:p>
-      <w:pPr>
-        <w:spacing w:after="0" w:line="285" w:lineRule="atLeast"/>
-        <w:rPr>
-          <w:rFonts w:ascii="Consolas" w:eastAsia="Times New Roman" w:hAnsi="Consolas" w:cs="Times New Roman"/>
-          <w:sz w:val="21"/>
-          <w:szCs w:val="21"/>
-          <w:lang w:eastAsia="vi-VN"/>
-        </w:rPr>
-      </w:pPr>
-      <w:r>
-        <w:rPr>
-          <w:rFonts w:ascii="Consolas" w:eastAsia="Times New Roman" w:hAnsi="Consolas" w:cs="Times New Roman"/>
-          <w:sz w:val="21"/>
-          <w:szCs w:val="21"/>
-          <w:lang w:eastAsia="vi-VN"/>
-        </w:rPr>
-        <w:t>                    right = mid - 1;</w:t>
-      </w:r>
-    </w:p>
-    <w:p>
-      <w:pPr>
-        <w:spacing w:after="0" w:line="285" w:lineRule="atLeast"/>
-        <w:rPr>
-          <w:rFonts w:ascii="Consolas" w:eastAsia="Times New Roman" w:hAnsi="Consolas" w:cs="Times New Roman"/>
-          <w:sz w:val="21"/>
-          <w:szCs w:val="21"/>
-          <w:lang w:eastAsia="vi-VN"/>
-        </w:rPr>
-      </w:pPr>
-      <w:r>
-        <w:rPr>
-          <w:rFonts w:ascii="Consolas" w:eastAsia="Times New Roman" w:hAnsi="Consolas" w:cs="Times New Roman"/>
-          <w:sz w:val="21"/>
-          <w:szCs w:val="21"/>
-          <w:lang w:eastAsia="vi-VN"/>
-        </w:rPr>
-        <w:t>                }</w:t>
-      </w:r>
-    </w:p>
-    <w:p>
-      <w:pPr>
-        <w:spacing w:after="0" w:line="285" w:lineRule="atLeast"/>
-        <w:rPr>
-          <w:rFonts w:ascii="Consolas" w:eastAsia="Times New Roman" w:hAnsi="Consolas" w:cs="Times New Roman"/>
-          <w:sz w:val="21"/>
-          <w:szCs w:val="21"/>
-          <w:lang w:eastAsia="vi-VN"/>
-        </w:rPr>
-      </w:pPr>
-      <w:r>
-        <w:rPr>
-          <w:rFonts w:ascii="Consolas" w:eastAsia="Times New Roman" w:hAnsi="Consolas" w:cs="Times New Roman"/>
-          <w:sz w:val="21"/>
-          <w:szCs w:val="21"/>
-          <w:lang w:eastAsia="vi-VN"/>
-        </w:rPr>
-        <w:t>                else if (number_being_find &gt; Mang[mid])</w:t>
-      </w:r>
-    </w:p>
-    <w:p>
-      <w:pPr>
-        <w:spacing w:after="0" w:line="285" w:lineRule="atLeast"/>
-        <w:rPr>
-          <w:rFonts w:ascii="Consolas" w:eastAsia="Times New Roman" w:hAnsi="Consolas" w:cs="Times New Roman"/>
-          <w:sz w:val="21"/>
-          <w:szCs w:val="21"/>
-          <w:lang w:eastAsia="vi-VN"/>
-        </w:rPr>
-      </w:pPr>
-      <w:r>
-        <w:rPr>
-          <w:rFonts w:ascii="Consolas" w:eastAsia="Times New Roman" w:hAnsi="Consolas" w:cs="Times New Roman"/>
-          <w:sz w:val="21"/>
-          <w:szCs w:val="21"/>
-          <w:lang w:eastAsia="vi-VN"/>
-        </w:rPr>
-        <w:t>                {</w:t>
-      </w:r>
-    </w:p>
-    <w:p>
-      <w:pPr>
-        <w:spacing w:after="0" w:line="285" w:lineRule="atLeast"/>
-        <w:rPr>
-          <w:rFonts w:ascii="Consolas" w:eastAsia="Times New Roman" w:hAnsi="Consolas" w:cs="Times New Roman"/>
-          <w:sz w:val="21"/>
-          <w:szCs w:val="21"/>
-          <w:lang w:eastAsia="vi-VN"/>
-        </w:rPr>
-      </w:pPr>
-      <w:r>
-        <w:rPr>
-          <w:rFonts w:ascii="Consolas" w:eastAsia="Times New Roman" w:hAnsi="Consolas" w:cs="Times New Roman"/>
-          <w:sz w:val="21"/>
-          <w:szCs w:val="21"/>
-          <w:lang w:eastAsia="vi-VN"/>
-        </w:rPr>
-        <w:t>                    left = mid + 1;</w:t>
-      </w:r>
-    </w:p>
-    <w:p>
-      <w:pPr>
-        <w:spacing w:after="0" w:line="285" w:lineRule="atLeast"/>
-        <w:rPr>
-          <w:rFonts w:ascii="Consolas" w:eastAsia="Times New Roman" w:hAnsi="Consolas" w:cs="Times New Roman"/>
-          <w:sz w:val="21"/>
-          <w:szCs w:val="21"/>
-          <w:lang w:eastAsia="vi-VN"/>
-        </w:rPr>
-      </w:pPr>
-      <w:r>
-        <w:rPr>
-          <w:rFonts w:ascii="Consolas" w:eastAsia="Times New Roman" w:hAnsi="Consolas" w:cs="Times New Roman"/>
-          <w:sz w:val="21"/>
-          <w:szCs w:val="21"/>
-          <w:lang w:eastAsia="vi-VN"/>
-        </w:rPr>
-        <w:t>                }</w:t>
-      </w:r>
-    </w:p>
-    <w:p>
-      <w:pPr>
-        <w:spacing w:after="0" w:line="285" w:lineRule="atLeast"/>
-        <w:rPr>
-          <w:rFonts w:ascii="Consolas" w:eastAsia="Times New Roman" w:hAnsi="Consolas" w:cs="Times New Roman"/>
-          <w:sz w:val="21"/>
-          <w:szCs w:val="21"/>
-          <w:lang w:eastAsia="vi-VN"/>
-        </w:rPr>
-      </w:pPr>
-      <w:r>
-        <w:rPr>
-          <w:rFonts w:ascii="Consolas" w:eastAsia="Times New Roman" w:hAnsi="Consolas" w:cs="Times New Roman"/>
-          <w:sz w:val="21"/>
-          <w:szCs w:val="21"/>
-          <w:lang w:eastAsia="vi-VN"/>
-        </w:rPr>
-        <w:t>            }</w:t>
-      </w:r>
-    </w:p>
-    <w:p>
-      <w:pPr>
-        <w:spacing w:after="0" w:line="285" w:lineRule="atLeast"/>
-        <w:rPr>
-          <w:rFonts w:ascii="Consolas" w:eastAsia="Times New Roman" w:hAnsi="Consolas" w:cs="Times New Roman"/>
-          <w:sz w:val="21"/>
-          <w:szCs w:val="21"/>
-          <w:lang w:eastAsia="vi-VN"/>
-        </w:rPr>
-      </w:pPr>
-      <w:r>
-        <w:rPr>
-          <w:rFonts w:ascii="Consolas" w:eastAsia="Times New Roman" w:hAnsi="Consolas" w:cs="Times New Roman"/>
-          <w:sz w:val="21"/>
-          <w:szCs w:val="21"/>
-          <w:lang w:eastAsia="vi-VN"/>
-        </w:rPr>
-        <w:t>            return found;</w:t>
-      </w:r>
-    </w:p>
-    <w:p>
-      <w:pPr>
-        <w:spacing w:after="0" w:line="285" w:lineRule="atLeast"/>
-        <w:rPr>
-          <w:rFonts w:ascii="Consolas" w:eastAsia="Times New Roman" w:hAnsi="Consolas" w:cs="Times New Roman"/>
-          <w:sz w:val="21"/>
-          <w:szCs w:val="21"/>
-          <w:lang w:eastAsia="vi-VN"/>
-        </w:rPr>
-      </w:pPr>
-      <w:r>
-        <w:rPr>
-          <w:rFonts w:ascii="Consolas" w:eastAsia="Times New Roman" w:hAnsi="Consolas" w:cs="Times New Roman"/>
-          <w:sz w:val="21"/>
-          <w:szCs w:val="21"/>
-          <w:lang w:eastAsia="vi-VN"/>
-        </w:rPr>
-        <w:t>        }</w:t>
-      </w:r>
-    </w:p>
-    <w:p>
-      <w:pPr>
-        <w:spacing w:after="0" w:line="285" w:lineRule="atLeast"/>
-        <w:rPr>
-          <w:rFonts w:ascii="Consolas" w:eastAsia="Times New Roman" w:hAnsi="Consolas" w:cs="Times New Roman"/>
-          <w:sz w:val="21"/>
-          <w:szCs w:val="21"/>
-          <w:lang w:eastAsia="vi-VN"/>
-        </w:rPr>
-      </w:pPr>
-      <w:r>
-        <w:rPr>
-          <w:rFonts w:ascii="Consolas" w:eastAsia="Times New Roman" w:hAnsi="Consolas" w:cs="Times New Roman"/>
-          <w:sz w:val="21"/>
-          <w:szCs w:val="21"/>
-          <w:lang w:eastAsia="vi-VN"/>
-        </w:rPr>
-        <w:t>        public </w:t>
+        <w:t> left = 0;</w:t>
+      </w:r>
+    </w:p>
+    <w:p>
+      <w:pPr>
+        <w:spacing w:after="0" w:line="285" w:lineRule="atLeast"/>
+        <w:rPr>
+          <w:rFonts w:ascii="Consolas" w:eastAsia="Times New Roman" w:hAnsi="Consolas" w:cs="Times New Roman"/>
+          <w:sz w:val="21"/>
+          <w:szCs w:val="21"/>
+          <w:lang w:eastAsia="vi-VN"/>
+        </w:rPr>
+      </w:pPr>
+      <w:r>
+        <w:rPr>
+          <w:rFonts w:ascii="Consolas" w:eastAsia="Times New Roman" w:hAnsi="Consolas" w:cs="Times New Roman"/>
+          <w:sz w:val="21"/>
+          <w:szCs w:val="21"/>
+          <w:lang w:eastAsia="vi-VN"/>
+        </w:rPr>
+        <w:t>            </w:t>
       </w:r>
       <w:r>
         <w:rPr>
@@ -3458,16 +3156,36 @@
           <w:szCs w:val="21"/>
           <w:lang w:eastAsia="vi-VN"/>
         </w:rPr>
-        <w:t>string</w:t>
-      </w:r>
-      <w:r>
-        <w:rPr>
-          <w:rFonts w:ascii="Consolas" w:eastAsia="Times New Roman" w:hAnsi="Consolas" w:cs="Times New Roman"/>
-          <w:sz w:val="21"/>
-          <w:szCs w:val="21"/>
-          <w:lang w:eastAsia="vi-VN"/>
-        </w:rPr>
-        <w:t> CheckArray(</w:t>
+        <w:t>int</w:t>
+      </w:r>
+      <w:r>
+        <w:rPr>
+          <w:rFonts w:ascii="Consolas" w:eastAsia="Times New Roman" w:hAnsi="Consolas" w:cs="Times New Roman"/>
+          <w:sz w:val="21"/>
+          <w:szCs w:val="21"/>
+          <w:lang w:eastAsia="vi-VN"/>
+        </w:rPr>
+        <w:t> right = Mang.Length - 1;</w:t>
+      </w:r>
+    </w:p>
+    <w:p>
+      <w:pPr>
+        <w:spacing w:after="0" w:line="285" w:lineRule="atLeast"/>
+        <w:rPr>
+          <w:rFonts w:ascii="Consolas" w:eastAsia="Times New Roman" w:hAnsi="Consolas" w:cs="Times New Roman"/>
+          <w:sz w:val="21"/>
+          <w:szCs w:val="21"/>
+          <w:lang w:eastAsia="vi-VN"/>
+        </w:rPr>
+      </w:pPr>
+      <w:r>
+        <w:rPr>
+          <w:rFonts w:ascii="Consolas" w:eastAsia="Times New Roman" w:hAnsi="Consolas" w:cs="Times New Roman"/>
+          <w:sz w:val="21"/>
+          <w:szCs w:val="21"/>
+          <w:lang w:eastAsia="vi-VN"/>
+        </w:rPr>
+        <w:t>            </w:t>
       </w:r>
       <w:r>
         <w:rPr>
@@ -3487,7 +3205,27 @@
           <w:szCs w:val="21"/>
           <w:lang w:eastAsia="vi-VN"/>
         </w:rPr>
-        <w:t> </w:t>
+        <w:t> mid;</w:t>
+      </w:r>
+    </w:p>
+    <w:p>
+      <w:pPr>
+        <w:spacing w:after="0" w:line="285" w:lineRule="atLeast"/>
+        <w:rPr>
+          <w:rFonts w:ascii="Consolas" w:eastAsia="Times New Roman" w:hAnsi="Consolas" w:cs="Times New Roman"/>
+          <w:sz w:val="21"/>
+          <w:szCs w:val="21"/>
+          <w:lang w:eastAsia="vi-VN"/>
+        </w:rPr>
+      </w:pPr>
+      <w:r>
+        <w:rPr>
+          <w:rFonts w:ascii="Consolas" w:eastAsia="Times New Roman" w:hAnsi="Consolas" w:cs="Times New Roman"/>
+          <w:sz w:val="21"/>
+          <w:szCs w:val="21"/>
+          <w:lang w:eastAsia="vi-VN"/>
+        </w:rPr>
+        <w:t>            </w:t>
       </w:r>
       <w:r>
         <w:rPr>
@@ -3498,56 +3236,417 @@
           <w:szCs w:val="21"/>
           <w:lang w:eastAsia="vi-VN"/>
         </w:rPr>
-        <w:t>chieudaimang</w:t>
-      </w:r>
-      <w:r>
-        <w:rPr>
-          <w:rFonts w:ascii="Consolas" w:eastAsia="Times New Roman" w:hAnsi="Consolas" w:cs="Times New Roman"/>
-          <w:sz w:val="21"/>
-          <w:szCs w:val="21"/>
-          <w:lang w:eastAsia="vi-VN"/>
-        </w:rPr>
-        <w:t>)         //Kiểm tra xem mảng tăng dần, giảm dần hay không có thứ tự</w:t>
-      </w:r>
-    </w:p>
-    <w:p>
-      <w:pPr>
-        <w:spacing w:after="0" w:line="285" w:lineRule="atLeast"/>
-        <w:rPr>
-          <w:rFonts w:ascii="Consolas" w:eastAsia="Times New Roman" w:hAnsi="Consolas" w:cs="Times New Roman"/>
-          <w:sz w:val="21"/>
-          <w:szCs w:val="21"/>
-          <w:lang w:eastAsia="vi-VN"/>
-        </w:rPr>
-      </w:pPr>
-      <w:r>
-        <w:rPr>
-          <w:rFonts w:ascii="Consolas" w:eastAsia="Times New Roman" w:hAnsi="Consolas" w:cs="Times New Roman"/>
-          <w:sz w:val="21"/>
-          <w:szCs w:val="21"/>
-          <w:lang w:eastAsia="vi-VN"/>
-        </w:rPr>
-        <w:t>        {</w:t>
-      </w:r>
-    </w:p>
-    <w:p>
-      <w:pPr>
-        <w:spacing w:after="0" w:line="285" w:lineRule="atLeast"/>
-        <w:rPr>
-          <w:rFonts w:ascii="Consolas" w:eastAsia="Times New Roman" w:hAnsi="Consolas" w:cs="Times New Roman"/>
-          <w:sz w:val="21"/>
-          <w:szCs w:val="21"/>
-          <w:lang w:eastAsia="vi-VN"/>
-        </w:rPr>
-      </w:pPr>
-      <w:r>
-        <w:rPr>
-          <w:rFonts w:ascii="Consolas" w:eastAsia="Times New Roman" w:hAnsi="Consolas" w:cs="Times New Roman"/>
-          <w:sz w:val="21"/>
-          <w:szCs w:val="21"/>
-          <w:lang w:eastAsia="vi-VN"/>
-        </w:rPr>
-        <w:t>            </w:t>
+        <w:t>int</w:t>
+      </w:r>
+      <w:r>
+        <w:rPr>
+          <w:rFonts w:ascii="Consolas" w:eastAsia="Times New Roman" w:hAnsi="Consolas" w:cs="Times New Roman"/>
+          <w:sz w:val="21"/>
+          <w:szCs w:val="21"/>
+          <w:lang w:eastAsia="vi-VN"/>
+        </w:rPr>
+        <w:t> found = 0;</w:t>
+      </w:r>
+    </w:p>
+    <w:p>
+      <w:pPr>
+        <w:spacing w:after="0" w:line="285" w:lineRule="atLeast"/>
+        <w:rPr>
+          <w:rFonts w:ascii="Consolas" w:eastAsia="Times New Roman" w:hAnsi="Consolas" w:cs="Times New Roman"/>
+          <w:sz w:val="21"/>
+          <w:szCs w:val="21"/>
+          <w:lang w:eastAsia="vi-VN"/>
+        </w:rPr>
+      </w:pPr>
+      <w:r>
+        <w:rPr>
+          <w:rFonts w:ascii="Consolas" w:eastAsia="Times New Roman" w:hAnsi="Consolas" w:cs="Times New Roman"/>
+          <w:sz w:val="21"/>
+          <w:szCs w:val="21"/>
+          <w:lang w:eastAsia="vi-VN"/>
+        </w:rPr>
+        <w:t>            while (left &lt;= right)</w:t>
+      </w:r>
+    </w:p>
+    <w:p>
+      <w:pPr>
+        <w:spacing w:after="0" w:line="285" w:lineRule="atLeast"/>
+        <w:rPr>
+          <w:rFonts w:ascii="Consolas" w:eastAsia="Times New Roman" w:hAnsi="Consolas" w:cs="Times New Roman"/>
+          <w:sz w:val="21"/>
+          <w:szCs w:val="21"/>
+          <w:lang w:eastAsia="vi-VN"/>
+        </w:rPr>
+      </w:pPr>
+      <w:r>
+        <w:rPr>
+          <w:rFonts w:ascii="Consolas" w:eastAsia="Times New Roman" w:hAnsi="Consolas" w:cs="Times New Roman"/>
+          <w:sz w:val="21"/>
+          <w:szCs w:val="21"/>
+          <w:lang w:eastAsia="vi-VN"/>
+        </w:rPr>
+        <w:t>            {</w:t>
+      </w:r>
+    </w:p>
+    <w:p>
+      <w:pPr>
+        <w:spacing w:after="0" w:line="285" w:lineRule="atLeast"/>
+        <w:rPr>
+          <w:rFonts w:ascii="Consolas" w:eastAsia="Times New Roman" w:hAnsi="Consolas" w:cs="Times New Roman"/>
+          <w:sz w:val="21"/>
+          <w:szCs w:val="21"/>
+          <w:lang w:eastAsia="vi-VN"/>
+        </w:rPr>
+      </w:pPr>
+      <w:r>
+        <w:rPr>
+          <w:rFonts w:ascii="Consolas" w:eastAsia="Times New Roman" w:hAnsi="Consolas" w:cs="Times New Roman"/>
+          <w:sz w:val="21"/>
+          <w:szCs w:val="21"/>
+          <w:lang w:eastAsia="vi-VN"/>
+        </w:rPr>
+        <w:t>                mid = (left + right) / 2;</w:t>
+      </w:r>
+    </w:p>
+    <w:p>
+      <w:pPr>
+        <w:spacing w:after="0" w:line="285" w:lineRule="atLeast"/>
+        <w:rPr>
+          <w:rFonts w:ascii="Consolas" w:eastAsia="Times New Roman" w:hAnsi="Consolas" w:cs="Times New Roman"/>
+          <w:sz w:val="21"/>
+          <w:szCs w:val="21"/>
+          <w:lang w:eastAsia="vi-VN"/>
+        </w:rPr>
+      </w:pPr>
+      <w:r>
+        <w:rPr>
+          <w:rFonts w:ascii="Consolas" w:eastAsia="Times New Roman" w:hAnsi="Consolas" w:cs="Times New Roman"/>
+          <w:sz w:val="21"/>
+          <w:szCs w:val="21"/>
+          <w:lang w:eastAsia="vi-VN"/>
+        </w:rPr>
+        <w:t>                found++;</w:t>
+      </w:r>
+    </w:p>
+    <w:p>
+      <w:pPr>
+        <w:spacing w:after="0" w:line="285" w:lineRule="atLeast"/>
+        <w:rPr>
+          <w:rFonts w:ascii="Consolas" w:eastAsia="Times New Roman" w:hAnsi="Consolas" w:cs="Times New Roman"/>
+          <w:sz w:val="21"/>
+          <w:szCs w:val="21"/>
+          <w:lang w:eastAsia="vi-VN"/>
+        </w:rPr>
+      </w:pPr>
+      <w:r>
+        <w:rPr>
+          <w:rFonts w:ascii="Consolas" w:eastAsia="Times New Roman" w:hAnsi="Consolas" w:cs="Times New Roman"/>
+          <w:sz w:val="21"/>
+          <w:szCs w:val="21"/>
+          <w:lang w:eastAsia="vi-VN"/>
+        </w:rPr>
+        <w:t>                if (Mang[mid] == number_being_find)</w:t>
+      </w:r>
+    </w:p>
+    <w:p>
+      <w:pPr>
+        <w:spacing w:after="0" w:line="285" w:lineRule="atLeast"/>
+        <w:rPr>
+          <w:rFonts w:ascii="Consolas" w:eastAsia="Times New Roman" w:hAnsi="Consolas" w:cs="Times New Roman"/>
+          <w:sz w:val="21"/>
+          <w:szCs w:val="21"/>
+          <w:lang w:eastAsia="vi-VN"/>
+        </w:rPr>
+      </w:pPr>
+      <w:r>
+        <w:rPr>
+          <w:rFonts w:ascii="Consolas" w:eastAsia="Times New Roman" w:hAnsi="Consolas" w:cs="Times New Roman"/>
+          <w:sz w:val="21"/>
+          <w:szCs w:val="21"/>
+          <w:lang w:eastAsia="vi-VN"/>
+        </w:rPr>
+        <w:t>                {</w:t>
+      </w:r>
+    </w:p>
+    <w:p>
+      <w:pPr>
+        <w:spacing w:after="0" w:line="285" w:lineRule="atLeast"/>
+        <w:rPr>
+          <w:rFonts w:ascii="Consolas" w:eastAsia="Times New Roman" w:hAnsi="Consolas" w:cs="Times New Roman"/>
+          <w:sz w:val="21"/>
+          <w:szCs w:val="21"/>
+          <w:lang w:eastAsia="vi-VN"/>
+        </w:rPr>
+      </w:pPr>
+      <w:r>
+        <w:rPr>
+          <w:rFonts w:ascii="Consolas" w:eastAsia="Times New Roman" w:hAnsi="Consolas" w:cs="Times New Roman"/>
+          <w:sz w:val="21"/>
+          <w:szCs w:val="21"/>
+          <w:lang w:eastAsia="vi-VN"/>
+        </w:rPr>
+        <w:t>                    break;</w:t>
+      </w:r>
+    </w:p>
+    <w:p>
+      <w:pPr>
+        <w:spacing w:after="0" w:line="285" w:lineRule="atLeast"/>
+        <w:rPr>
+          <w:rFonts w:ascii="Consolas" w:eastAsia="Times New Roman" w:hAnsi="Consolas" w:cs="Times New Roman"/>
+          <w:sz w:val="21"/>
+          <w:szCs w:val="21"/>
+          <w:lang w:eastAsia="vi-VN"/>
+        </w:rPr>
+      </w:pPr>
+      <w:r>
+        <w:rPr>
+          <w:rFonts w:ascii="Consolas" w:eastAsia="Times New Roman" w:hAnsi="Consolas" w:cs="Times New Roman"/>
+          <w:sz w:val="21"/>
+          <w:szCs w:val="21"/>
+          <w:lang w:eastAsia="vi-VN"/>
+        </w:rPr>
+        <w:t>                }</w:t>
+      </w:r>
+    </w:p>
+    <w:p>
+      <w:pPr>
+        <w:spacing w:after="0" w:line="285" w:lineRule="atLeast"/>
+        <w:rPr>
+          <w:rFonts w:ascii="Consolas" w:eastAsia="Times New Roman" w:hAnsi="Consolas" w:cs="Times New Roman"/>
+          <w:sz w:val="21"/>
+          <w:szCs w:val="21"/>
+          <w:lang w:eastAsia="vi-VN"/>
+        </w:rPr>
+      </w:pPr>
+      <w:r>
+        <w:rPr>
+          <w:rFonts w:ascii="Consolas" w:eastAsia="Times New Roman" w:hAnsi="Consolas" w:cs="Times New Roman"/>
+          <w:sz w:val="21"/>
+          <w:szCs w:val="21"/>
+          <w:lang w:eastAsia="vi-VN"/>
+        </w:rPr>
+        <w:t>                else if (number_being_find &lt; Mang[mid])</w:t>
+      </w:r>
+    </w:p>
+    <w:p>
+      <w:pPr>
+        <w:spacing w:after="0" w:line="285" w:lineRule="atLeast"/>
+        <w:rPr>
+          <w:rFonts w:ascii="Consolas" w:eastAsia="Times New Roman" w:hAnsi="Consolas" w:cs="Times New Roman"/>
+          <w:sz w:val="21"/>
+          <w:szCs w:val="21"/>
+          <w:lang w:eastAsia="vi-VN"/>
+        </w:rPr>
+      </w:pPr>
+      <w:r>
+        <w:rPr>
+          <w:rFonts w:ascii="Consolas" w:eastAsia="Times New Roman" w:hAnsi="Consolas" w:cs="Times New Roman"/>
+          <w:sz w:val="21"/>
+          <w:szCs w:val="21"/>
+          <w:lang w:eastAsia="vi-VN"/>
+        </w:rPr>
+        <w:t>                {</w:t>
+      </w:r>
+    </w:p>
+    <w:p>
+      <w:pPr>
+        <w:spacing w:after="0" w:line="285" w:lineRule="atLeast"/>
+        <w:rPr>
+          <w:rFonts w:ascii="Consolas" w:eastAsia="Times New Roman" w:hAnsi="Consolas" w:cs="Times New Roman"/>
+          <w:sz w:val="21"/>
+          <w:szCs w:val="21"/>
+          <w:lang w:eastAsia="vi-VN"/>
+        </w:rPr>
+      </w:pPr>
+      <w:r>
+        <w:rPr>
+          <w:rFonts w:ascii="Consolas" w:eastAsia="Times New Roman" w:hAnsi="Consolas" w:cs="Times New Roman"/>
+          <w:sz w:val="21"/>
+          <w:szCs w:val="21"/>
+          <w:lang w:eastAsia="vi-VN"/>
+        </w:rPr>
+        <w:t>                    right = mid - 1;</w:t>
+      </w:r>
+    </w:p>
+    <w:p>
+      <w:pPr>
+        <w:spacing w:after="0" w:line="285" w:lineRule="atLeast"/>
+        <w:rPr>
+          <w:rFonts w:ascii="Consolas" w:eastAsia="Times New Roman" w:hAnsi="Consolas" w:cs="Times New Roman"/>
+          <w:sz w:val="21"/>
+          <w:szCs w:val="21"/>
+          <w:lang w:eastAsia="vi-VN"/>
+        </w:rPr>
+      </w:pPr>
+      <w:r>
+        <w:rPr>
+          <w:rFonts w:ascii="Consolas" w:eastAsia="Times New Roman" w:hAnsi="Consolas" w:cs="Times New Roman"/>
+          <w:sz w:val="21"/>
+          <w:szCs w:val="21"/>
+          <w:lang w:eastAsia="vi-VN"/>
+        </w:rPr>
+        <w:t>                }</w:t>
+      </w:r>
+    </w:p>
+    <w:p>
+      <w:pPr>
+        <w:spacing w:after="0" w:line="285" w:lineRule="atLeast"/>
+        <w:rPr>
+          <w:rFonts w:ascii="Consolas" w:eastAsia="Times New Roman" w:hAnsi="Consolas" w:cs="Times New Roman"/>
+          <w:sz w:val="21"/>
+          <w:szCs w:val="21"/>
+          <w:lang w:eastAsia="vi-VN"/>
+        </w:rPr>
+      </w:pPr>
+      <w:r>
+        <w:rPr>
+          <w:rFonts w:ascii="Consolas" w:eastAsia="Times New Roman" w:hAnsi="Consolas" w:cs="Times New Roman"/>
+          <w:sz w:val="21"/>
+          <w:szCs w:val="21"/>
+          <w:lang w:eastAsia="vi-VN"/>
+        </w:rPr>
+        <w:t>                else if (number_being_find &gt; Mang[mid])</w:t>
+      </w:r>
+    </w:p>
+    <w:p>
+      <w:pPr>
+        <w:spacing w:after="0" w:line="285" w:lineRule="atLeast"/>
+        <w:rPr>
+          <w:rFonts w:ascii="Consolas" w:eastAsia="Times New Roman" w:hAnsi="Consolas" w:cs="Times New Roman"/>
+          <w:sz w:val="21"/>
+          <w:szCs w:val="21"/>
+          <w:lang w:eastAsia="vi-VN"/>
+        </w:rPr>
+      </w:pPr>
+      <w:r>
+        <w:rPr>
+          <w:rFonts w:ascii="Consolas" w:eastAsia="Times New Roman" w:hAnsi="Consolas" w:cs="Times New Roman"/>
+          <w:sz w:val="21"/>
+          <w:szCs w:val="21"/>
+          <w:lang w:eastAsia="vi-VN"/>
+        </w:rPr>
+        <w:t>                {</w:t>
+      </w:r>
+    </w:p>
+    <w:p>
+      <w:pPr>
+        <w:spacing w:after="0" w:line="285" w:lineRule="atLeast"/>
+        <w:rPr>
+          <w:rFonts w:ascii="Consolas" w:eastAsia="Times New Roman" w:hAnsi="Consolas" w:cs="Times New Roman"/>
+          <w:sz w:val="21"/>
+          <w:szCs w:val="21"/>
+          <w:lang w:eastAsia="vi-VN"/>
+        </w:rPr>
+      </w:pPr>
+      <w:r>
+        <w:rPr>
+          <w:rFonts w:ascii="Consolas" w:eastAsia="Times New Roman" w:hAnsi="Consolas" w:cs="Times New Roman"/>
+          <w:sz w:val="21"/>
+          <w:szCs w:val="21"/>
+          <w:lang w:eastAsia="vi-VN"/>
+        </w:rPr>
+        <w:t>                    left = mid + 1;</w:t>
+      </w:r>
+    </w:p>
+    <w:p>
+      <w:pPr>
+        <w:spacing w:after="0" w:line="285" w:lineRule="atLeast"/>
+        <w:rPr>
+          <w:rFonts w:ascii="Consolas" w:eastAsia="Times New Roman" w:hAnsi="Consolas" w:cs="Times New Roman"/>
+          <w:sz w:val="21"/>
+          <w:szCs w:val="21"/>
+          <w:lang w:eastAsia="vi-VN"/>
+        </w:rPr>
+      </w:pPr>
+      <w:r>
+        <w:rPr>
+          <w:rFonts w:ascii="Consolas" w:eastAsia="Times New Roman" w:hAnsi="Consolas" w:cs="Times New Roman"/>
+          <w:sz w:val="21"/>
+          <w:szCs w:val="21"/>
+          <w:lang w:eastAsia="vi-VN"/>
+        </w:rPr>
+        <w:t>                }</w:t>
+      </w:r>
+    </w:p>
+    <w:p>
+      <w:pPr>
+        <w:spacing w:after="0" w:line="285" w:lineRule="atLeast"/>
+        <w:rPr>
+          <w:rFonts w:ascii="Consolas" w:eastAsia="Times New Roman" w:hAnsi="Consolas" w:cs="Times New Roman"/>
+          <w:sz w:val="21"/>
+          <w:szCs w:val="21"/>
+          <w:lang w:eastAsia="vi-VN"/>
+        </w:rPr>
+      </w:pPr>
+      <w:r>
+        <w:rPr>
+          <w:rFonts w:ascii="Consolas" w:eastAsia="Times New Roman" w:hAnsi="Consolas" w:cs="Times New Roman"/>
+          <w:sz w:val="21"/>
+          <w:szCs w:val="21"/>
+          <w:lang w:eastAsia="vi-VN"/>
+        </w:rPr>
+        <w:t>            }</w:t>
+      </w:r>
+    </w:p>
+    <w:p>
+      <w:pPr>
+        <w:spacing w:after="0" w:line="285" w:lineRule="atLeast"/>
+        <w:rPr>
+          <w:rFonts w:ascii="Consolas" w:eastAsia="Times New Roman" w:hAnsi="Consolas" w:cs="Times New Roman"/>
+          <w:sz w:val="21"/>
+          <w:szCs w:val="21"/>
+          <w:lang w:eastAsia="vi-VN"/>
+        </w:rPr>
+      </w:pPr>
+      <w:r>
+        <w:rPr>
+          <w:rFonts w:ascii="Consolas" w:eastAsia="Times New Roman" w:hAnsi="Consolas" w:cs="Times New Roman"/>
+          <w:sz w:val="21"/>
+          <w:szCs w:val="21"/>
+          <w:lang w:eastAsia="vi-VN"/>
+        </w:rPr>
+        <w:t>            return found;</w:t>
+      </w:r>
+    </w:p>
+    <w:p>
+      <w:pPr>
+        <w:spacing w:after="0" w:line="285" w:lineRule="atLeast"/>
+        <w:rPr>
+          <w:rFonts w:ascii="Consolas" w:eastAsia="Times New Roman" w:hAnsi="Consolas" w:cs="Times New Roman"/>
+          <w:sz w:val="21"/>
+          <w:szCs w:val="21"/>
+          <w:lang w:eastAsia="vi-VN"/>
+        </w:rPr>
+      </w:pPr>
+      <w:r>
+        <w:rPr>
+          <w:rFonts w:ascii="Consolas" w:eastAsia="Times New Roman" w:hAnsi="Consolas" w:cs="Times New Roman"/>
+          <w:sz w:val="21"/>
+          <w:szCs w:val="21"/>
+          <w:lang w:eastAsia="vi-VN"/>
+        </w:rPr>
+        <w:t>        }</w:t>
+      </w:r>
+    </w:p>
+    <w:p>
+      <w:pPr>
+        <w:spacing w:after="0" w:line="285" w:lineRule="atLeast"/>
+        <w:rPr>
+          <w:rFonts w:ascii="Consolas" w:eastAsia="Times New Roman" w:hAnsi="Consolas" w:cs="Times New Roman"/>
+          <w:sz w:val="21"/>
+          <w:szCs w:val="21"/>
+          <w:lang w:eastAsia="vi-VN"/>
+        </w:rPr>
+      </w:pPr>
+      <w:r>
+        <w:rPr>
+          <w:rFonts w:ascii="Consolas" w:eastAsia="Times New Roman" w:hAnsi="Consolas" w:cs="Times New Roman"/>
+          <w:sz w:val="21"/>
+          <w:szCs w:val="21"/>
+          <w:lang w:eastAsia="vi-VN"/>
+        </w:rPr>
+        <w:lastRenderedPageBreak/>
+        <w:t>        public </w:t>
       </w:r>
       <w:r>
         <w:rPr>
@@ -3558,16 +3657,56 @@
           <w:szCs w:val="21"/>
           <w:lang w:eastAsia="vi-VN"/>
         </w:rPr>
-        <w:t>MyIntArray</w:t>
-      </w:r>
-      <w:r>
-        <w:rPr>
-          <w:rFonts w:ascii="Consolas" w:eastAsia="Times New Roman" w:hAnsi="Consolas" w:cs="Times New Roman"/>
-          <w:sz w:val="21"/>
-          <w:szCs w:val="21"/>
-          <w:lang w:eastAsia="vi-VN"/>
-        </w:rPr>
-        <w:t> b = new </w:t>
+        <w:t>string</w:t>
+      </w:r>
+      <w:r>
+        <w:rPr>
+          <w:rFonts w:ascii="Consolas" w:eastAsia="Times New Roman" w:hAnsi="Consolas" w:cs="Times New Roman"/>
+          <w:sz w:val="21"/>
+          <w:szCs w:val="21"/>
+          <w:lang w:eastAsia="vi-VN"/>
+        </w:rPr>
+        <w:t> CheckArray()         //Kiểm tra xem mảng tăng dần, giảm dần hay không có thứ tự</w:t>
+      </w:r>
+    </w:p>
+    <w:p>
+      <w:pPr>
+        <w:spacing w:after="0" w:line="285" w:lineRule="atLeast"/>
+        <w:rPr>
+          <w:rFonts w:ascii="Consolas" w:eastAsia="Times New Roman" w:hAnsi="Consolas" w:cs="Times New Roman"/>
+          <w:sz w:val="21"/>
+          <w:szCs w:val="21"/>
+          <w:lang w:eastAsia="vi-VN"/>
+        </w:rPr>
+      </w:pPr>
+      <w:r>
+        <w:rPr>
+          <w:rFonts w:ascii="Consolas" w:eastAsia="Times New Roman" w:hAnsi="Consolas" w:cs="Times New Roman"/>
+          <w:sz w:val="21"/>
+          <w:szCs w:val="21"/>
+          <w:lang w:eastAsia="vi-VN"/>
+        </w:rPr>
+        <w:t>        {</w:t>
+      </w:r>
+    </w:p>
+    <w:p>
+      <w:pPr>
+        <w:spacing w:after="0" w:line="285" w:lineRule="atLeast"/>
+        <w:rPr>
+          <w:rFonts w:ascii="Consolas" w:eastAsia="Times New Roman" w:hAnsi="Consolas" w:cs="Times New Roman"/>
+          <w:sz w:val="21"/>
+          <w:szCs w:val="21"/>
+          <w:lang w:eastAsia="vi-VN"/>
+        </w:rPr>
+      </w:pPr>
+      <w:r>
+        <w:rPr>
+          <w:rFonts w:ascii="Consolas" w:eastAsia="Times New Roman" w:hAnsi="Consolas" w:cs="Times New Roman"/>
+          <w:sz w:val="21"/>
+          <w:szCs w:val="21"/>
+          <w:lang w:eastAsia="vi-VN"/>
+        </w:rPr>
+        <w:t>            </w:t>
       </w:r>
       <w:r>
         <w:rPr>
@@ -3578,36 +3717,35 @@
           <w:szCs w:val="21"/>
           <w:lang w:eastAsia="vi-VN"/>
         </w:rPr>
-        <w:t>MyIntArray</w:t>
-      </w:r>
-      <w:r>
-        <w:rPr>
-          <w:rFonts w:ascii="Consolas" w:eastAsia="Times New Roman" w:hAnsi="Consolas" w:cs="Times New Roman"/>
-          <w:sz w:val="21"/>
-          <w:szCs w:val="21"/>
-          <w:lang w:eastAsia="vi-VN"/>
-        </w:rPr>
-        <w:t>(chieudaimang);</w:t>
-      </w:r>
-    </w:p>
-    <w:p>
-      <w:pPr>
-        <w:spacing w:after="0" w:line="285" w:lineRule="atLeast"/>
-        <w:rPr>
-          <w:rFonts w:ascii="Consolas" w:eastAsia="Times New Roman" w:hAnsi="Consolas" w:cs="Times New Roman"/>
-          <w:sz w:val="21"/>
-          <w:szCs w:val="21"/>
-          <w:lang w:eastAsia="vi-VN"/>
-        </w:rPr>
-      </w:pPr>
-      <w:r>
-        <w:rPr>
-          <w:rFonts w:ascii="Consolas" w:eastAsia="Times New Roman" w:hAnsi="Consolas" w:cs="Times New Roman"/>
-          <w:sz w:val="21"/>
-          <w:szCs w:val="21"/>
-          <w:lang w:eastAsia="vi-VN"/>
-        </w:rPr>
-        <w:lastRenderedPageBreak/>
+        <w:t>int</w:t>
+      </w:r>
+      <w:r>
+        <w:rPr>
+          <w:rFonts w:ascii="Consolas" w:eastAsia="Times New Roman" w:hAnsi="Consolas" w:cs="Times New Roman"/>
+          <w:sz w:val="21"/>
+          <w:szCs w:val="21"/>
+          <w:lang w:eastAsia="vi-VN"/>
+        </w:rPr>
+        <w:t> count_increase = 0;</w:t>
+      </w:r>
+    </w:p>
+    <w:p>
+      <w:pPr>
+        <w:spacing w:after="0" w:line="285" w:lineRule="atLeast"/>
+        <w:rPr>
+          <w:rFonts w:ascii="Consolas" w:eastAsia="Times New Roman" w:hAnsi="Consolas" w:cs="Times New Roman"/>
+          <w:sz w:val="21"/>
+          <w:szCs w:val="21"/>
+          <w:lang w:eastAsia="vi-VN"/>
+        </w:rPr>
+      </w:pPr>
+      <w:r>
+        <w:rPr>
+          <w:rFonts w:ascii="Consolas" w:eastAsia="Times New Roman" w:hAnsi="Consolas" w:cs="Times New Roman"/>
+          <w:sz w:val="21"/>
+          <w:szCs w:val="21"/>
+          <w:lang w:eastAsia="vi-VN"/>
+        </w:rPr>
         <w:t>            </w:t>
       </w:r>
       <w:r>
@@ -3619,16 +3757,36 @@
           <w:szCs w:val="21"/>
           <w:lang w:eastAsia="vi-VN"/>
         </w:rPr>
-        <w:t>MyIntArray</w:t>
-      </w:r>
-      <w:r>
-        <w:rPr>
-          <w:rFonts w:ascii="Consolas" w:eastAsia="Times New Roman" w:hAnsi="Consolas" w:cs="Times New Roman"/>
-          <w:sz w:val="21"/>
-          <w:szCs w:val="21"/>
-          <w:lang w:eastAsia="vi-VN"/>
-        </w:rPr>
-        <w:t> c = new </w:t>
+        <w:t>int</w:t>
+      </w:r>
+      <w:r>
+        <w:rPr>
+          <w:rFonts w:ascii="Consolas" w:eastAsia="Times New Roman" w:hAnsi="Consolas" w:cs="Times New Roman"/>
+          <w:sz w:val="21"/>
+          <w:szCs w:val="21"/>
+          <w:lang w:eastAsia="vi-VN"/>
+        </w:rPr>
+        <w:t> count_decrease = 0;</w:t>
+      </w:r>
+    </w:p>
+    <w:p>
+      <w:pPr>
+        <w:spacing w:after="0" w:line="285" w:lineRule="atLeast"/>
+        <w:rPr>
+          <w:rFonts w:ascii="Consolas" w:eastAsia="Times New Roman" w:hAnsi="Consolas" w:cs="Times New Roman"/>
+          <w:sz w:val="21"/>
+          <w:szCs w:val="21"/>
+          <w:lang w:eastAsia="vi-VN"/>
+        </w:rPr>
+      </w:pPr>
+      <w:r>
+        <w:rPr>
+          <w:rFonts w:ascii="Consolas" w:eastAsia="Times New Roman" w:hAnsi="Consolas" w:cs="Times New Roman"/>
+          <w:sz w:val="21"/>
+          <w:szCs w:val="21"/>
+          <w:lang w:eastAsia="vi-VN"/>
+        </w:rPr>
+        <w:t>            for(</w:t>
       </w:r>
       <w:r>
         <w:rPr>
@@ -3639,46 +3797,6 @@
           <w:szCs w:val="21"/>
           <w:lang w:eastAsia="vi-VN"/>
         </w:rPr>
-        <w:t>MyIntArray</w:t>
-      </w:r>
-      <w:r>
-        <w:rPr>
-          <w:rFonts w:ascii="Consolas" w:eastAsia="Times New Roman" w:hAnsi="Consolas" w:cs="Times New Roman"/>
-          <w:sz w:val="21"/>
-          <w:szCs w:val="21"/>
-          <w:lang w:eastAsia="vi-VN"/>
-        </w:rPr>
-        <w:t>(chieudaimang);</w:t>
-      </w:r>
-    </w:p>
-    <w:p>
-      <w:pPr>
-        <w:spacing w:after="0" w:line="285" w:lineRule="atLeast"/>
-        <w:rPr>
-          <w:rFonts w:ascii="Consolas" w:eastAsia="Times New Roman" w:hAnsi="Consolas" w:cs="Times New Roman"/>
-          <w:sz w:val="21"/>
-          <w:szCs w:val="21"/>
-          <w:lang w:eastAsia="vi-VN"/>
-        </w:rPr>
-      </w:pPr>
-      <w:r>
-        <w:rPr>
-          <w:rFonts w:ascii="Consolas" w:eastAsia="Times New Roman" w:hAnsi="Consolas" w:cs="Times New Roman"/>
-          <w:sz w:val="21"/>
-          <w:szCs w:val="21"/>
-          <w:lang w:eastAsia="vi-VN"/>
-        </w:rPr>
-        <w:t>            for(</w:t>
-      </w:r>
-      <w:r>
-        <w:rPr>
-          <w:rFonts w:ascii="Consolas" w:eastAsia="Times New Roman" w:hAnsi="Consolas" w:cs="Times New Roman"/>
-          <w:i/>
-          <w:iCs/>
-          <w:sz w:val="21"/>
-          <w:szCs w:val="21"/>
-          <w:lang w:eastAsia="vi-VN"/>
-        </w:rPr>
         <w:t>int</w:t>
       </w:r>
       <w:r>
@@ -3688,87 +3806,187 @@
           <w:szCs w:val="21"/>
           <w:lang w:eastAsia="vi-VN"/>
         </w:rPr>
-        <w:t> i = 0;i&lt;chieudaimang;i++){</w:t>
-      </w:r>
-    </w:p>
-    <w:p>
-      <w:pPr>
-        <w:spacing w:after="0" w:line="285" w:lineRule="atLeast"/>
-        <w:rPr>
-          <w:rFonts w:ascii="Consolas" w:eastAsia="Times New Roman" w:hAnsi="Consolas" w:cs="Times New Roman"/>
-          <w:sz w:val="21"/>
-          <w:szCs w:val="21"/>
-          <w:lang w:eastAsia="vi-VN"/>
-        </w:rPr>
-      </w:pPr>
-      <w:r>
-        <w:rPr>
-          <w:rFonts w:ascii="Consolas" w:eastAsia="Times New Roman" w:hAnsi="Consolas" w:cs="Times New Roman"/>
-          <w:sz w:val="21"/>
-          <w:szCs w:val="21"/>
-          <w:lang w:eastAsia="vi-VN"/>
-        </w:rPr>
-        <w:t>                b.Mang[i] = </w:t>
-      </w:r>
-      <w:r>
-        <w:rPr>
-          <w:rFonts w:ascii="Consolas" w:eastAsia="Times New Roman" w:hAnsi="Consolas" w:cs="Times New Roman"/>
-          <w:i/>
-          <w:iCs/>
-          <w:sz w:val="21"/>
-          <w:szCs w:val="21"/>
-          <w:lang w:eastAsia="vi-VN"/>
-        </w:rPr>
-        <w:t>this</w:t>
-      </w:r>
-      <w:r>
-        <w:rPr>
-          <w:rFonts w:ascii="Consolas" w:eastAsia="Times New Roman" w:hAnsi="Consolas" w:cs="Times New Roman"/>
-          <w:sz w:val="21"/>
-          <w:szCs w:val="21"/>
-          <w:lang w:eastAsia="vi-VN"/>
-        </w:rPr>
-        <w:t>.Mang[i];</w:t>
-      </w:r>
-    </w:p>
-    <w:p>
-      <w:pPr>
-        <w:spacing w:after="0" w:line="285" w:lineRule="atLeast"/>
-        <w:rPr>
-          <w:rFonts w:ascii="Consolas" w:eastAsia="Times New Roman" w:hAnsi="Consolas" w:cs="Times New Roman"/>
-          <w:sz w:val="21"/>
-          <w:szCs w:val="21"/>
-          <w:lang w:eastAsia="vi-VN"/>
-        </w:rPr>
-      </w:pPr>
-      <w:r>
-        <w:rPr>
-          <w:rFonts w:ascii="Consolas" w:eastAsia="Times New Roman" w:hAnsi="Consolas" w:cs="Times New Roman"/>
-          <w:sz w:val="21"/>
-          <w:szCs w:val="21"/>
-          <w:lang w:eastAsia="vi-VN"/>
-        </w:rPr>
-        <w:t>                c.Mang[i] = </w:t>
-      </w:r>
-      <w:r>
-        <w:rPr>
-          <w:rFonts w:ascii="Consolas" w:eastAsia="Times New Roman" w:hAnsi="Consolas" w:cs="Times New Roman"/>
-          <w:i/>
-          <w:iCs/>
-          <w:sz w:val="21"/>
-          <w:szCs w:val="21"/>
-          <w:lang w:eastAsia="vi-VN"/>
-        </w:rPr>
-        <w:t>this</w:t>
-      </w:r>
-      <w:r>
-        <w:rPr>
-          <w:rFonts w:ascii="Consolas" w:eastAsia="Times New Roman" w:hAnsi="Consolas" w:cs="Times New Roman"/>
-          <w:sz w:val="21"/>
-          <w:szCs w:val="21"/>
-          <w:lang w:eastAsia="vi-VN"/>
-        </w:rPr>
-        <w:t>.Mang[i];</w:t>
+        <w:t> i = 0; i&lt; Mang.Length - 1; i++)</w:t>
+      </w:r>
+    </w:p>
+    <w:p>
+      <w:pPr>
+        <w:spacing w:after="0" w:line="285" w:lineRule="atLeast"/>
+        <w:rPr>
+          <w:rFonts w:ascii="Consolas" w:eastAsia="Times New Roman" w:hAnsi="Consolas" w:cs="Times New Roman"/>
+          <w:sz w:val="21"/>
+          <w:szCs w:val="21"/>
+          <w:lang w:eastAsia="vi-VN"/>
+        </w:rPr>
+      </w:pPr>
+      <w:r>
+        <w:rPr>
+          <w:rFonts w:ascii="Consolas" w:eastAsia="Times New Roman" w:hAnsi="Consolas" w:cs="Times New Roman"/>
+          <w:sz w:val="21"/>
+          <w:szCs w:val="21"/>
+          <w:lang w:eastAsia="vi-VN"/>
+        </w:rPr>
+        <w:t>            {</w:t>
+      </w:r>
+    </w:p>
+    <w:p>
+      <w:pPr>
+        <w:spacing w:after="0" w:line="285" w:lineRule="atLeast"/>
+        <w:rPr>
+          <w:rFonts w:ascii="Consolas" w:eastAsia="Times New Roman" w:hAnsi="Consolas" w:cs="Times New Roman"/>
+          <w:sz w:val="21"/>
+          <w:szCs w:val="21"/>
+          <w:lang w:eastAsia="vi-VN"/>
+        </w:rPr>
+      </w:pPr>
+      <w:r>
+        <w:rPr>
+          <w:rFonts w:ascii="Consolas" w:eastAsia="Times New Roman" w:hAnsi="Consolas" w:cs="Times New Roman"/>
+          <w:sz w:val="21"/>
+          <w:szCs w:val="21"/>
+          <w:lang w:eastAsia="vi-VN"/>
+        </w:rPr>
+        <w:t>                if(Mang[i+1]&gt;=Mang[i])</w:t>
+      </w:r>
+    </w:p>
+    <w:p>
+      <w:pPr>
+        <w:spacing w:after="0" w:line="285" w:lineRule="atLeast"/>
+        <w:rPr>
+          <w:rFonts w:ascii="Consolas" w:eastAsia="Times New Roman" w:hAnsi="Consolas" w:cs="Times New Roman"/>
+          <w:sz w:val="21"/>
+          <w:szCs w:val="21"/>
+          <w:lang w:eastAsia="vi-VN"/>
+        </w:rPr>
+      </w:pPr>
+      <w:r>
+        <w:rPr>
+          <w:rFonts w:ascii="Consolas" w:eastAsia="Times New Roman" w:hAnsi="Consolas" w:cs="Times New Roman"/>
+          <w:sz w:val="21"/>
+          <w:szCs w:val="21"/>
+          <w:lang w:eastAsia="vi-VN"/>
+        </w:rPr>
+        <w:t>                {</w:t>
+      </w:r>
+    </w:p>
+    <w:p>
+      <w:pPr>
+        <w:spacing w:after="0" w:line="285" w:lineRule="atLeast"/>
+        <w:rPr>
+          <w:rFonts w:ascii="Consolas" w:eastAsia="Times New Roman" w:hAnsi="Consolas" w:cs="Times New Roman"/>
+          <w:sz w:val="21"/>
+          <w:szCs w:val="21"/>
+          <w:lang w:eastAsia="vi-VN"/>
+        </w:rPr>
+      </w:pPr>
+      <w:r>
+        <w:rPr>
+          <w:rFonts w:ascii="Consolas" w:eastAsia="Times New Roman" w:hAnsi="Consolas" w:cs="Times New Roman"/>
+          <w:sz w:val="21"/>
+          <w:szCs w:val="21"/>
+          <w:lang w:eastAsia="vi-VN"/>
+        </w:rPr>
+        <w:t>                    count_increase++;</w:t>
+      </w:r>
+    </w:p>
+    <w:p>
+      <w:pPr>
+        <w:spacing w:after="0" w:line="285" w:lineRule="atLeast"/>
+        <w:rPr>
+          <w:rFonts w:ascii="Consolas" w:eastAsia="Times New Roman" w:hAnsi="Consolas" w:cs="Times New Roman"/>
+          <w:sz w:val="21"/>
+          <w:szCs w:val="21"/>
+          <w:lang w:eastAsia="vi-VN"/>
+        </w:rPr>
+      </w:pPr>
+      <w:r>
+        <w:rPr>
+          <w:rFonts w:ascii="Consolas" w:eastAsia="Times New Roman" w:hAnsi="Consolas" w:cs="Times New Roman"/>
+          <w:sz w:val="21"/>
+          <w:szCs w:val="21"/>
+          <w:lang w:eastAsia="vi-VN"/>
+        </w:rPr>
+        <w:t>                }</w:t>
+      </w:r>
+    </w:p>
+    <w:p>
+      <w:pPr>
+        <w:spacing w:after="0" w:line="285" w:lineRule="atLeast"/>
+        <w:rPr>
+          <w:rFonts w:ascii="Consolas" w:eastAsia="Times New Roman" w:hAnsi="Consolas" w:cs="Times New Roman"/>
+          <w:sz w:val="21"/>
+          <w:szCs w:val="21"/>
+          <w:lang w:eastAsia="vi-VN"/>
+        </w:rPr>
+      </w:pPr>
+      <w:r>
+        <w:rPr>
+          <w:rFonts w:ascii="Consolas" w:eastAsia="Times New Roman" w:hAnsi="Consolas" w:cs="Times New Roman"/>
+          <w:sz w:val="21"/>
+          <w:szCs w:val="21"/>
+          <w:lang w:eastAsia="vi-VN"/>
+        </w:rPr>
+        <w:t>                if(Mang[i+1]&lt;=Mang[i])</w:t>
+      </w:r>
+    </w:p>
+    <w:p>
+      <w:pPr>
+        <w:spacing w:after="0" w:line="285" w:lineRule="atLeast"/>
+        <w:rPr>
+          <w:rFonts w:ascii="Consolas" w:eastAsia="Times New Roman" w:hAnsi="Consolas" w:cs="Times New Roman"/>
+          <w:sz w:val="21"/>
+          <w:szCs w:val="21"/>
+          <w:lang w:eastAsia="vi-VN"/>
+        </w:rPr>
+      </w:pPr>
+      <w:r>
+        <w:rPr>
+          <w:rFonts w:ascii="Consolas" w:eastAsia="Times New Roman" w:hAnsi="Consolas" w:cs="Times New Roman"/>
+          <w:sz w:val="21"/>
+          <w:szCs w:val="21"/>
+          <w:lang w:eastAsia="vi-VN"/>
+        </w:rPr>
+        <w:t>                {</w:t>
+      </w:r>
+    </w:p>
+    <w:p>
+      <w:pPr>
+        <w:spacing w:after="0" w:line="285" w:lineRule="atLeast"/>
+        <w:rPr>
+          <w:rFonts w:ascii="Consolas" w:eastAsia="Times New Roman" w:hAnsi="Consolas" w:cs="Times New Roman"/>
+          <w:sz w:val="21"/>
+          <w:szCs w:val="21"/>
+          <w:lang w:eastAsia="vi-VN"/>
+        </w:rPr>
+      </w:pPr>
+      <w:r>
+        <w:rPr>
+          <w:rFonts w:ascii="Consolas" w:eastAsia="Times New Roman" w:hAnsi="Consolas" w:cs="Times New Roman"/>
+          <w:sz w:val="21"/>
+          <w:szCs w:val="21"/>
+          <w:lang w:eastAsia="vi-VN"/>
+        </w:rPr>
+        <w:t>                    count_decrease++;</w:t>
+      </w:r>
+    </w:p>
+    <w:p>
+      <w:pPr>
+        <w:spacing w:after="0" w:line="285" w:lineRule="atLeast"/>
+        <w:rPr>
+          <w:rFonts w:ascii="Consolas" w:eastAsia="Times New Roman" w:hAnsi="Consolas" w:cs="Times New Roman"/>
+          <w:sz w:val="21"/>
+          <w:szCs w:val="21"/>
+          <w:lang w:eastAsia="vi-VN"/>
+        </w:rPr>
+      </w:pPr>
+      <w:r>
+        <w:rPr>
+          <w:rFonts w:ascii="Consolas" w:eastAsia="Times New Roman" w:hAnsi="Consolas" w:cs="Times New Roman"/>
+          <w:sz w:val="21"/>
+          <w:szCs w:val="21"/>
+          <w:lang w:eastAsia="vi-VN"/>
+        </w:rPr>
+        <w:t>                }</w:t>
       </w:r>
     </w:p>
     <w:p>
@@ -3808,87 +4026,7 @@
           <w:szCs w:val="21"/>
           <w:lang w:eastAsia="vi-VN"/>
         </w:rPr>
-        <w:t>            Array.Sort(b.Mang);</w:t>
-      </w:r>
-    </w:p>
-    <w:p>
-      <w:pPr>
-        <w:spacing w:after="0" w:line="285" w:lineRule="atLeast"/>
-        <w:rPr>
-          <w:rFonts w:ascii="Consolas" w:eastAsia="Times New Roman" w:hAnsi="Consolas" w:cs="Times New Roman"/>
-          <w:sz w:val="21"/>
-          <w:szCs w:val="21"/>
-          <w:lang w:eastAsia="vi-VN"/>
-        </w:rPr>
-      </w:pPr>
-      <w:r>
-        <w:rPr>
-          <w:rFonts w:ascii="Consolas" w:eastAsia="Times New Roman" w:hAnsi="Consolas" w:cs="Times New Roman"/>
-          <w:sz w:val="21"/>
-          <w:szCs w:val="21"/>
-          <w:lang w:eastAsia="vi-VN"/>
-        </w:rPr>
-        <w:t>            Array.Sort(c.Mang);</w:t>
-      </w:r>
-    </w:p>
-    <w:p>
-      <w:pPr>
-        <w:spacing w:after="0" w:line="285" w:lineRule="atLeast"/>
-        <w:rPr>
-          <w:rFonts w:ascii="Consolas" w:eastAsia="Times New Roman" w:hAnsi="Consolas" w:cs="Times New Roman"/>
-          <w:sz w:val="21"/>
-          <w:szCs w:val="21"/>
-          <w:lang w:eastAsia="vi-VN"/>
-        </w:rPr>
-      </w:pPr>
-      <w:r>
-        <w:rPr>
-          <w:rFonts w:ascii="Consolas" w:eastAsia="Times New Roman" w:hAnsi="Consolas" w:cs="Times New Roman"/>
-          <w:sz w:val="21"/>
-          <w:szCs w:val="21"/>
-          <w:lang w:eastAsia="vi-VN"/>
-        </w:rPr>
-        <w:t>            Array.Reverse(c.Mang);</w:t>
-      </w:r>
-    </w:p>
-    <w:p>
-      <w:pPr>
-        <w:spacing w:after="0" w:line="285" w:lineRule="atLeast"/>
-        <w:rPr>
-          <w:rFonts w:ascii="Consolas" w:eastAsia="Times New Roman" w:hAnsi="Consolas" w:cs="Times New Roman"/>
-          <w:sz w:val="21"/>
-          <w:szCs w:val="21"/>
-          <w:lang w:eastAsia="vi-VN"/>
-        </w:rPr>
-      </w:pPr>
-      <w:r>
-        <w:rPr>
-          <w:rFonts w:ascii="Consolas" w:eastAsia="Times New Roman" w:hAnsi="Consolas" w:cs="Times New Roman"/>
-          <w:sz w:val="21"/>
-          <w:szCs w:val="21"/>
-          <w:lang w:eastAsia="vi-VN"/>
-        </w:rPr>
-        <w:t>            if(</w:t>
-      </w:r>
-      <w:r>
-        <w:rPr>
-          <w:rFonts w:ascii="Consolas" w:eastAsia="Times New Roman" w:hAnsi="Consolas" w:cs="Times New Roman"/>
-          <w:i/>
-          <w:iCs/>
-          <w:sz w:val="21"/>
-          <w:szCs w:val="21"/>
-          <w:lang w:eastAsia="vi-VN"/>
-        </w:rPr>
-        <w:t>this</w:t>
-      </w:r>
-      <w:r>
-        <w:rPr>
-          <w:rFonts w:ascii="Consolas" w:eastAsia="Times New Roman" w:hAnsi="Consolas" w:cs="Times New Roman"/>
-          <w:sz w:val="21"/>
-          <w:szCs w:val="21"/>
-          <w:lang w:eastAsia="vi-VN"/>
-        </w:rPr>
-        <w:t>.Mang == b.Mang)</w:t>
+        <w:t>            if(count_increase == Mang.Length - 1)</w:t>
       </w:r>
     </w:p>
     <w:p>
@@ -3928,7 +4066,7 @@
           <w:szCs w:val="21"/>
           <w:lang w:eastAsia="vi-VN"/>
         </w:rPr>
-        <w:t>                return "TangDan";</w:t>
+        <w:t>                return "Increase";</w:t>
       </w:r>
     </w:p>
     <w:p>
@@ -3968,27 +4106,7 @@
           <w:szCs w:val="21"/>
           <w:lang w:eastAsia="vi-VN"/>
         </w:rPr>
-        <w:t>            else if(</w:t>
-      </w:r>
-      <w:r>
-        <w:rPr>
-          <w:rFonts w:ascii="Consolas" w:eastAsia="Times New Roman" w:hAnsi="Consolas" w:cs="Times New Roman"/>
-          <w:i/>
-          <w:iCs/>
-          <w:sz w:val="21"/>
-          <w:szCs w:val="21"/>
-          <w:lang w:eastAsia="vi-VN"/>
-        </w:rPr>
-        <w:t>this</w:t>
-      </w:r>
-      <w:r>
-        <w:rPr>
-          <w:rFonts w:ascii="Consolas" w:eastAsia="Times New Roman" w:hAnsi="Consolas" w:cs="Times New Roman"/>
-          <w:sz w:val="21"/>
-          <w:szCs w:val="21"/>
-          <w:lang w:eastAsia="vi-VN"/>
-        </w:rPr>
-        <w:t>.Mang == c.Mang)</w:t>
+        <w:t>            else if(count_decrease == Mang.Length - 1)</w:t>
       </w:r>
     </w:p>
     <w:p>
@@ -4028,7 +4146,7 @@
           <w:szCs w:val="21"/>
           <w:lang w:eastAsia="vi-VN"/>
         </w:rPr>
-        <w:t>                return "GiamDan";</w:t>
+        <w:t>                return "Decrease";</w:t>
       </w:r>
     </w:p>
     <w:p>
@@ -4068,67 +4186,7 @@
           <w:szCs w:val="21"/>
           <w:lang w:eastAsia="vi-VN"/>
         </w:rPr>
-        <w:t>            else</w:t>
-      </w:r>
-    </w:p>
-    <w:p>
-      <w:pPr>
-        <w:spacing w:after="0" w:line="285" w:lineRule="atLeast"/>
-        <w:rPr>
-          <w:rFonts w:ascii="Consolas" w:eastAsia="Times New Roman" w:hAnsi="Consolas" w:cs="Times New Roman"/>
-          <w:sz w:val="21"/>
-          <w:szCs w:val="21"/>
-          <w:lang w:eastAsia="vi-VN"/>
-        </w:rPr>
-      </w:pPr>
-      <w:r>
-        <w:rPr>
-          <w:rFonts w:ascii="Consolas" w:eastAsia="Times New Roman" w:hAnsi="Consolas" w:cs="Times New Roman"/>
-          <w:sz w:val="21"/>
-          <w:szCs w:val="21"/>
-          <w:lang w:eastAsia="vi-VN"/>
-        </w:rPr>
-        <w:t>            {</w:t>
-      </w:r>
-    </w:p>
-    <w:p>
-      <w:pPr>
-        <w:spacing w:after="0" w:line="285" w:lineRule="atLeast"/>
-        <w:rPr>
-          <w:rFonts w:ascii="Consolas" w:eastAsia="Times New Roman" w:hAnsi="Consolas" w:cs="Times New Roman"/>
-          <w:sz w:val="21"/>
-          <w:szCs w:val="21"/>
-          <w:lang w:eastAsia="vi-VN"/>
-        </w:rPr>
-      </w:pPr>
-      <w:r>
-        <w:rPr>
-          <w:rFonts w:ascii="Consolas" w:eastAsia="Times New Roman" w:hAnsi="Consolas" w:cs="Times New Roman"/>
-          <w:sz w:val="21"/>
-          <w:szCs w:val="21"/>
-          <w:lang w:eastAsia="vi-VN"/>
-        </w:rPr>
-        <w:t>                return "KhongCoThuTu";</w:t>
-      </w:r>
-    </w:p>
-    <w:p>
-      <w:pPr>
-        <w:spacing w:after="0" w:line="285" w:lineRule="atLeast"/>
-        <w:rPr>
-          <w:rFonts w:ascii="Consolas" w:eastAsia="Times New Roman" w:hAnsi="Consolas" w:cs="Times New Roman"/>
-          <w:sz w:val="21"/>
-          <w:szCs w:val="21"/>
-          <w:lang w:eastAsia="vi-VN"/>
-        </w:rPr>
-      </w:pPr>
-      <w:r>
-        <w:rPr>
-          <w:rFonts w:ascii="Consolas" w:eastAsia="Times New Roman" w:hAnsi="Consolas" w:cs="Times New Roman"/>
-          <w:sz w:val="21"/>
-          <w:szCs w:val="21"/>
-          <w:lang w:eastAsia="vi-VN"/>
-        </w:rPr>
-        <w:t>            }</w:t>
+        <w:t>            return "Not_in_order";</w:t>
       </w:r>
     </w:p>
     <w:p>
@@ -4168,6 +4226,26 @@
           <w:szCs w:val="21"/>
           <w:lang w:eastAsia="vi-VN"/>
         </w:rPr>
+        <w:t>        </w:t>
+      </w:r>
+    </w:p>
+    <w:p>
+      <w:pPr>
+        <w:spacing w:after="0" w:line="285" w:lineRule="atLeast"/>
+        <w:rPr>
+          <w:rFonts w:ascii="Consolas" w:eastAsia="Times New Roman" w:hAnsi="Consolas" w:cs="Times New Roman"/>
+          <w:sz w:val="21"/>
+          <w:szCs w:val="21"/>
+          <w:lang w:eastAsia="vi-VN"/>
+        </w:rPr>
+      </w:pPr>
+      <w:r>
+        <w:rPr>
+          <w:rFonts w:ascii="Consolas" w:eastAsia="Times New Roman" w:hAnsi="Consolas" w:cs="Times New Roman"/>
+          <w:sz w:val="21"/>
+          <w:szCs w:val="21"/>
+          <w:lang w:eastAsia="vi-VN"/>
+        </w:rPr>
         <w:t>    }</w:t>
       </w:r>
     </w:p>
@@ -4211,11 +4289,7 @@
         <w:br/>
       </w:r>
     </w:p>
-    <w:p>
-      <w:pPr>
-        <w:spacing w:after="0" w:line="285" w:lineRule="atLeast"/>
-      </w:pPr>
-    </w:p>
+    <w:p/>
     <w:sectPr>
       <w:pgSz w:w="11906" w:h="16838"/>
       <w:pgMar w:top="1440" w:right="1440" w:bottom="1440" w:left="1440" w:header="708" w:footer="708" w:gutter="0"/>

</xml_diff>

<commit_message>
Update 'output' in main, Word and PDF
</commit_message>
<xml_diff>
--- a/20DH111773_NguyenMinhTri.docx
+++ b/20DH111773_NguyenMinhTri.docx
@@ -797,22 +797,40 @@
     </w:p>
     <w:p>
       <w:pPr>
-        <w:spacing w:after="0" w:line="285" w:lineRule="atLeast"/>
-        <w:rPr>
-          <w:rFonts w:ascii="Consolas" w:eastAsia="Times New Roman" w:hAnsi="Consolas" w:cs="Times New Roman"/>
-          <w:sz w:val="21"/>
-          <w:szCs w:val="21"/>
-          <w:lang w:eastAsia="vi-VN"/>
-        </w:rPr>
-      </w:pPr>
-      <w:r>
-        <w:rPr>
-          <w:rFonts w:ascii="Consolas" w:eastAsia="Times New Roman" w:hAnsi="Consolas" w:cs="Times New Roman"/>
-          <w:sz w:val="21"/>
-          <w:szCs w:val="21"/>
-          <w:lang w:eastAsia="vi-VN"/>
-        </w:rPr>
-        <w:t>                Console.WriteLine("mang tang dan");</w:t>
+        <w:spacing w:line="285" w:lineRule="atLeast"/>
+        <w:rPr>
+          <w:rFonts w:ascii="Consolas" w:eastAsia="Times New Roman" w:hAnsi="Consolas" w:cs="Times New Roman"/>
+          <w:sz w:val="21"/>
+          <w:szCs w:val="21"/>
+          <w:lang w:eastAsia="vi-VN"/>
+        </w:rPr>
+      </w:pPr>
+      <w:r>
+        <w:rPr>
+          <w:rFonts w:ascii="Consolas" w:eastAsia="Times New Roman" w:hAnsi="Consolas" w:cs="Times New Roman"/>
+          <w:sz w:val="21"/>
+          <w:szCs w:val="21"/>
+          <w:lang w:eastAsia="vi-VN"/>
+        </w:rPr>
+        <w:t>                Console.WriteLine("</w:t>
+      </w:r>
+      <w:r>
+        <w:rPr>
+          <w:rFonts w:ascii="Consolas" w:eastAsia="Times New Roman" w:hAnsi="Consolas" w:cs="Times New Roman"/>
+          <w:sz w:val="21"/>
+          <w:szCs w:val="21"/>
+          <w:lang w:eastAsia="vi-VN"/>
+        </w:rPr>
+        <w:t>Mang tang dan nen ta co the tim kiem tuan tu hay tuyen tinh deu duoc</w:t>
+      </w:r>
+      <w:r>
+        <w:rPr>
+          <w:rFonts w:ascii="Consolas" w:eastAsia="Times New Roman" w:hAnsi="Consolas" w:cs="Times New Roman"/>
+          <w:sz w:val="21"/>
+          <w:szCs w:val="21"/>
+          <w:lang w:eastAsia="vi-VN"/>
+        </w:rPr>
+        <w:t>");</w:t>
       </w:r>
     </w:p>
     <w:p>
@@ -877,22 +895,40 @@
     </w:p>
     <w:p>
       <w:pPr>
-        <w:spacing w:after="0" w:line="285" w:lineRule="atLeast"/>
-        <w:rPr>
-          <w:rFonts w:ascii="Consolas" w:eastAsia="Times New Roman" w:hAnsi="Consolas" w:cs="Times New Roman"/>
-          <w:sz w:val="21"/>
-          <w:szCs w:val="21"/>
-          <w:lang w:eastAsia="vi-VN"/>
-        </w:rPr>
-      </w:pPr>
-      <w:r>
-        <w:rPr>
-          <w:rFonts w:ascii="Consolas" w:eastAsia="Times New Roman" w:hAnsi="Consolas" w:cs="Times New Roman"/>
-          <w:sz w:val="21"/>
-          <w:szCs w:val="21"/>
-          <w:lang w:eastAsia="vi-VN"/>
-        </w:rPr>
-        <w:t>                Console.WriteLine("mang giam dan");</w:t>
+        <w:spacing w:line="285" w:lineRule="atLeast"/>
+        <w:rPr>
+          <w:rFonts w:ascii="Consolas" w:eastAsia="Times New Roman" w:hAnsi="Consolas" w:cs="Times New Roman"/>
+          <w:sz w:val="21"/>
+          <w:szCs w:val="21"/>
+          <w:lang w:eastAsia="vi-VN"/>
+        </w:rPr>
+      </w:pPr>
+      <w:r>
+        <w:rPr>
+          <w:rFonts w:ascii="Consolas" w:eastAsia="Times New Roman" w:hAnsi="Consolas" w:cs="Times New Roman"/>
+          <w:sz w:val="21"/>
+          <w:szCs w:val="21"/>
+          <w:lang w:eastAsia="vi-VN"/>
+        </w:rPr>
+        <w:t>                Console.WriteLine("</w:t>
+      </w:r>
+      <w:r>
+        <w:rPr>
+          <w:rFonts w:ascii="Consolas" w:eastAsia="Times New Roman" w:hAnsi="Consolas" w:cs="Times New Roman"/>
+          <w:sz w:val="21"/>
+          <w:szCs w:val="21"/>
+          <w:lang w:eastAsia="vi-VN"/>
+        </w:rPr>
+        <w:t>Mang giam dan nen ta chi co the tim kiem tuan tu</w:t>
+      </w:r>
+      <w:r>
+        <w:rPr>
+          <w:rFonts w:ascii="Consolas" w:eastAsia="Times New Roman" w:hAnsi="Consolas" w:cs="Times New Roman"/>
+          <w:sz w:val="21"/>
+          <w:szCs w:val="21"/>
+          <w:lang w:eastAsia="vi-VN"/>
+        </w:rPr>
+        <w:t>");</w:t>
       </w:r>
     </w:p>
     <w:p>
@@ -957,22 +993,40 @@
     </w:p>
     <w:p>
       <w:pPr>
-        <w:spacing w:after="0" w:line="285" w:lineRule="atLeast"/>
-        <w:rPr>
-          <w:rFonts w:ascii="Consolas" w:eastAsia="Times New Roman" w:hAnsi="Consolas" w:cs="Times New Roman"/>
-          <w:sz w:val="21"/>
-          <w:szCs w:val="21"/>
-          <w:lang w:eastAsia="vi-VN"/>
-        </w:rPr>
-      </w:pPr>
-      <w:r>
-        <w:rPr>
-          <w:rFonts w:ascii="Consolas" w:eastAsia="Times New Roman" w:hAnsi="Consolas" w:cs="Times New Roman"/>
-          <w:sz w:val="21"/>
-          <w:szCs w:val="21"/>
-          <w:lang w:eastAsia="vi-VN"/>
-        </w:rPr>
-        <w:t>                Console.WriteLine("mang khong co thu tu");</w:t>
+        <w:spacing w:line="285" w:lineRule="atLeast"/>
+        <w:rPr>
+          <w:rFonts w:ascii="Consolas" w:eastAsia="Times New Roman" w:hAnsi="Consolas" w:cs="Times New Roman"/>
+          <w:sz w:val="21"/>
+          <w:szCs w:val="21"/>
+          <w:lang w:eastAsia="vi-VN"/>
+        </w:rPr>
+      </w:pPr>
+      <w:r>
+        <w:rPr>
+          <w:rFonts w:ascii="Consolas" w:eastAsia="Times New Roman" w:hAnsi="Consolas" w:cs="Times New Roman"/>
+          <w:sz w:val="21"/>
+          <w:szCs w:val="21"/>
+          <w:lang w:eastAsia="vi-VN"/>
+        </w:rPr>
+        <w:t>                Console.WriteLine("</w:t>
+      </w:r>
+      <w:r>
+        <w:rPr>
+          <w:rFonts w:ascii="Consolas" w:eastAsia="Times New Roman" w:hAnsi="Consolas" w:cs="Times New Roman"/>
+          <w:sz w:val="21"/>
+          <w:szCs w:val="21"/>
+          <w:lang w:eastAsia="vi-VN"/>
+        </w:rPr>
+        <w:t>Mang khong co thu tu nen ta chi co the tim kiem tuan tu</w:t>
+      </w:r>
+      <w:r>
+        <w:rPr>
+          <w:rFonts w:ascii="Consolas" w:eastAsia="Times New Roman" w:hAnsi="Consolas" w:cs="Times New Roman"/>
+          <w:sz w:val="21"/>
+          <w:szCs w:val="21"/>
+          <w:lang w:eastAsia="vi-VN"/>
+        </w:rPr>
+        <w:t>");</w:t>
       </w:r>
     </w:p>
     <w:p>
@@ -1012,6 +1066,7 @@
           <w:szCs w:val="21"/>
           <w:lang w:eastAsia="vi-VN"/>
         </w:rPr>
+        <w:lastRenderedPageBreak/>
         <w:t>            Console.WriteLine($"So lan thuc hien so sanh tuan tu la: {a.CountLinearSearchSteps(n)}");</w:t>
       </w:r>
     </w:p>
@@ -1072,7 +1127,6 @@
           <w:szCs w:val="21"/>
           <w:lang w:eastAsia="vi-VN"/>
         </w:rPr>
-        <w:lastRenderedPageBreak/>
         <w:t>            Console.WriteLine("=======================================================");</w:t>
       </w:r>
     </w:p>
@@ -2344,6 +2398,7 @@
           <w:szCs w:val="21"/>
           <w:lang w:eastAsia="vi-VN"/>
         </w:rPr>
+        <w:lastRenderedPageBreak/>
         <w:t>                Console.Write(Mang[i] + " ");</w:t>
       </w:r>
     </w:p>
@@ -2484,7 +2539,6 @@
           <w:szCs w:val="21"/>
           <w:lang w:eastAsia="vi-VN"/>
         </w:rPr>
-        <w:lastRenderedPageBreak/>
         <w:t>        {</w:t>
       </w:r>
     </w:p>
@@ -3545,6 +3599,7 @@
           <w:szCs w:val="21"/>
           <w:lang w:eastAsia="vi-VN"/>
         </w:rPr>
+        <w:lastRenderedPageBreak/>
         <w:t>                    left = mid + 1;</w:t>
       </w:r>
     </w:p>
@@ -3645,7 +3700,6 @@
           <w:szCs w:val="21"/>
           <w:lang w:eastAsia="vi-VN"/>
         </w:rPr>
-        <w:lastRenderedPageBreak/>
         <w:t>        public </w:t>
       </w:r>
       <w:r>

</xml_diff>